<commit_message>
bug fix, new docs, and revised TODOs
</commit_message>
<xml_diff>
--- a/mu-gis-stats/Map Unit Summary Report Part 1 - Background_160719.docx
+++ b/mu-gis-stats/Map Unit Summary Report Part 1 - Background_160719.docx
@@ -22,55 +22,6 @@
           <w:tab w:val="left" w:pos="1571"/>
         </w:tabs>
         <w:spacing w:after="0"/>
-        <w:jc w:val="center"/>
-        <w:rPr>
-          <w:del w:id="0" w:author="Wood, Jennifer - NRCS, Davis, CA" w:date="2016-07-18T12:13:00Z"/>
-          <w:rFonts w:cs="Arial"/>
-        </w:rPr>
-      </w:pPr>
-      <w:ins w:id="1" w:author="Wood, Jennifer - NRCS, Davis, CA" w:date="2016-08-03T12:39:00Z">
-        <w:r>
-          <w:rPr>
-            <w:rFonts w:cs="Arial"/>
-          </w:rPr>
-          <w:t>7/19/2016</w:t>
-        </w:r>
-      </w:ins>
-      <w:bookmarkStart w:id="2" w:name="_GoBack"/>
-      <w:bookmarkEnd w:id="2"/>
-      <w:del w:id="3" w:author="Wood, Jennifer - NRCS, Davis, CA" w:date="2016-07-18T12:13:00Z">
-        <w:r>
-          <w:rPr>
-            <w:rFonts w:cs="Arial"/>
-          </w:rPr>
-          <w:delText>7</w:delText>
-        </w:r>
-        <w:r>
-          <w:rPr>
-            <w:rFonts w:cs="Arial"/>
-          </w:rPr>
-          <w:delText>/</w:delText>
-        </w:r>
-        <w:r>
-          <w:rPr>
-            <w:rFonts w:cs="Arial"/>
-          </w:rPr>
-          <w:delText>11</w:delText>
-        </w:r>
-        <w:r>
-          <w:rPr>
-            <w:rFonts w:cs="Arial"/>
-          </w:rPr>
-          <w:delText>/2016</w:delText>
-        </w:r>
-      </w:del>
-    </w:p>
-    <w:p>
-      <w:pPr>
-        <w:tabs>
-          <w:tab w:val="left" w:pos="1571"/>
-        </w:tabs>
-        <w:spacing w:after="0"/>
         <w:rPr>
           <w:rFonts w:cs="Arial"/>
         </w:rPr>
@@ -147,50 +98,36 @@
       <w:pPr>
         <w:pStyle w:val="Heading1"/>
       </w:pPr>
-      <w:bookmarkStart w:id="4" w:name="_PART_1_-"/>
-      <w:bookmarkEnd w:id="4"/>
+      <w:bookmarkStart w:id="0" w:name="_PART_1_-"/>
+      <w:bookmarkEnd w:id="0"/>
       <w:r>
         <w:t xml:space="preserve">PART 1 </w:t>
       </w:r>
-      <w:del w:id="5" w:author="Wood, Jennifer - NRCS, Davis, CA" w:date="2016-07-19T14:27:00Z">
-        <w:r>
-          <w:delText>-</w:delText>
-        </w:r>
-      </w:del>
-      <w:ins w:id="6" w:author="Wood, Jennifer - NRCS, Davis, CA" w:date="2016-07-19T14:27:00Z">
-        <w:r>
-          <w:t>–</w:t>
-        </w:r>
-      </w:ins>
+      <w:r>
+        <w:t>–</w:t>
+      </w:r>
       <w:r>
         <w:t xml:space="preserve"> OVERVIEW</w:t>
       </w:r>
-      <w:ins w:id="7" w:author="Wood, Jennifer - NRCS, Davis, CA" w:date="2016-07-19T14:27:00Z">
-        <w:r>
-          <w:t xml:space="preserve"> </w:t>
-        </w:r>
-        <w:r>
-          <w:rPr>
-            <w:b w:val="0"/>
-            <w:rPrChange w:id="8" w:author="Wood, Jennifer - NRCS, Davis, CA" w:date="2016-07-19T14:28:00Z">
-              <w:rPr/>
-            </w:rPrChange>
-          </w:rPr>
-          <w:t>(Part 2 in a separate file titled</w:t>
-        </w:r>
-        <w:r>
-          <w:t xml:space="preserve"> </w:t>
-        </w:r>
-      </w:ins>
-      <w:ins w:id="9" w:author="Wood, Jennifer - NRCS, Davis, CA" w:date="2016-07-19T14:28:00Z">
-        <w:r>
-          <w:rPr>
-            <w:b w:val="0"/>
-            <w:bCs w:val="0"/>
-          </w:rPr>
-          <w:t>“Map Unit Summary Report Part 2 – Instructions”)</w:t>
-        </w:r>
-      </w:ins>
+      <w:r>
+        <w:t xml:space="preserve"> </w:t>
+      </w:r>
+      <w:r>
+        <w:rPr>
+          <w:b w:val="0"/>
+        </w:rPr>
+        <w:t>(Part 2 in a separate file titled</w:t>
+      </w:r>
+      <w:r>
+        <w:t xml:space="preserve"> </w:t>
+      </w:r>
+      <w:r>
+        <w:rPr>
+          <w:b w:val="0"/>
+          <w:bCs w:val="0"/>
+        </w:rPr>
+        <w:t>“Map Unit Summary Report Part 2 – Instructions”)</w:t>
+      </w:r>
     </w:p>
     <w:p>
       <w:pPr>
@@ -712,15 +649,8 @@
           <w:rFonts w:cs="Arial"/>
           <w:bCs/>
         </w:rPr>
-        <w:t xml:space="preserve">The environmental data in the NASIS Component tables associated with recently completed soil surveys were typically derived from some form of zonal statistical analysis. Those operations generally return a min, max, </w:t>
-      </w:r>
-      <w:r>
-        <w:rPr>
-          <w:rFonts w:cs="Arial"/>
-          <w:bCs/>
-        </w:rPr>
         <w:lastRenderedPageBreak/>
-        <w:t xml:space="preserve">mean, and standard deviation. Information about the distribution of the data across classes such as in a table or histogram is often generated as well. For the last 10 years or so, Region 2 has been using a set of tools developed by Lucas Wisely, an NRCS GIS specialist currently in located in Denver, CO. He developed a system using an ArcGIS tool and Python script to run zonal statistics on raster data (for polygons associated with a single map unit) for MAAT, MAP, elevation, slope gradient, and slope angle. He also included a classification of curvature into slope shape classes for each map unit. The Crystal Reports program </w:t>
+        <w:t xml:space="preserve">The environmental data in the NASIS Component tables associated with recently completed soil surveys were typically derived from some form of zonal statistical analysis. Those operations generally return a min, max, mean, and standard deviation. Information about the distribution of the data across classes such as in a table or histogram is often generated as well. For the last 10 years or so, Region 2 has been using a set of tools developed by Lucas Wisely, an NRCS GIS specialist currently in located in Denver, CO. He developed a system using an ArcGIS tool and Python script to run zonal statistics on raster data (for polygons associated with a single map unit) for MAAT, MAP, elevation, slope gradient, and slope angle. He also included a classification of curvature into slope shape classes for each map unit. The Crystal Reports program </w:t>
       </w:r>
       <w:r>
         <w:rPr>
@@ -754,6 +684,8 @@
       <w:pPr>
         <w:pStyle w:val="Heading2"/>
       </w:pPr>
+      <w:bookmarkStart w:id="1" w:name="_GoBack"/>
+      <w:bookmarkEnd w:id="1"/>
       <w:r>
         <w:t>Justification for a new map unit summary method and report</w:t>
       </w:r>
@@ -941,31 +873,16 @@
         </w:rPr>
         <w:t xml:space="preserve">There have been </w:t>
       </w:r>
-      <w:r>
-        <w:fldChar w:fldCharType="begin"/>
-      </w:r>
-      <w:r>
-        <w:instrText xml:space="preserve"> HYPERLINK "http://casoilresource.lawr.ucdavis.edu/wiki/Low-rv-high" </w:instrText>
-      </w:r>
-      <w:r>
-        <w:fldChar w:fldCharType="separate"/>
-      </w:r>
-      <w:r>
-        <w:rPr>
-          <w:rStyle w:val="Hyperlink"/>
-          <w:rFonts w:cs="Arial"/>
-          <w:bCs/>
-        </w:rPr>
-        <w:t>discussions for a while</w:t>
-      </w:r>
-      <w:r>
-        <w:rPr>
-          <w:rStyle w:val="Hyperlink"/>
-          <w:rFonts w:cs="Arial"/>
-          <w:bCs/>
-        </w:rPr>
-        <w:fldChar w:fldCharType="end"/>
-      </w:r>
+      <w:hyperlink r:id="rId8" w:history="1">
+        <w:r>
+          <w:rPr>
+            <w:rStyle w:val="Hyperlink"/>
+            <w:rFonts w:cs="Arial"/>
+            <w:bCs/>
+          </w:rPr>
+          <w:t>discussions for a while</w:t>
+        </w:r>
+      </w:hyperlink>
       <w:r>
         <w:rPr>
           <w:rFonts w:cs="Arial"/>
@@ -1097,31 +1014,16 @@
         </w:rPr>
         <w:t xml:space="preserve">From the </w:t>
       </w:r>
-      <w:r>
-        <w:fldChar w:fldCharType="begin"/>
-      </w:r>
-      <w:r>
-        <w:instrText xml:space="preserve"> HYPERLINK "http://www.wcc.nrcs.usda.gov/normals/median_average.htm" </w:instrText>
-      </w:r>
-      <w:r>
-        <w:fldChar w:fldCharType="separate"/>
-      </w:r>
-      <w:r>
-        <w:rPr>
-          <w:rStyle w:val="Hyperlink"/>
-          <w:rFonts w:cs="Arial"/>
-          <w:bCs/>
-        </w:rPr>
-        <w:t>NRCS National Water and Climate Center website</w:t>
-      </w:r>
-      <w:r>
-        <w:rPr>
-          <w:rStyle w:val="Hyperlink"/>
-          <w:rFonts w:cs="Arial"/>
-          <w:bCs/>
-        </w:rPr>
-        <w:fldChar w:fldCharType="end"/>
-      </w:r>
+      <w:hyperlink r:id="rId9" w:history="1">
+        <w:r>
+          <w:rPr>
+            <w:rStyle w:val="Hyperlink"/>
+            <w:rFonts w:cs="Arial"/>
+            <w:bCs/>
+          </w:rPr>
+          <w:t>NRCS National Water and Climate Center website</w:t>
+        </w:r>
+      </w:hyperlink>
       <w:r>
         <w:rPr>
           <w:rFonts w:cs="Arial"/>
@@ -1494,26 +1396,14 @@
         </w:rPr>
         <w:t xml:space="preserve">Table 1. Comparison of Lucas Wisely/Crystal Report vs R-Based report – see </w:t>
       </w:r>
-      <w:del w:id="10" w:author="Wood, Jennifer - NRCS, Davis, CA" w:date="2016-07-19T14:23:00Z">
-        <w:r>
-          <w:rPr>
-            <w:rFonts w:cs="Arial"/>
-            <w:b/>
-            <w:bCs/>
-          </w:rPr>
-          <w:delText>attached examples.</w:delText>
-        </w:r>
-      </w:del>
-      <w:ins w:id="11" w:author="Wood, Jennifer - NRCS, Davis, CA" w:date="2016-07-19T14:23:00Z">
-        <w:r>
-          <w:rPr>
-            <w:rFonts w:cs="Arial"/>
-            <w:b/>
-            <w:bCs/>
-          </w:rPr>
-          <w:t>Figure 1 in this document and Appendix 3 in the document titled “Map Unit Summary Report Part 2 – Instructions”.</w:t>
-        </w:r>
-      </w:ins>
+      <w:r>
+        <w:rPr>
+          <w:rFonts w:cs="Arial"/>
+          <w:b/>
+          <w:bCs/>
+        </w:rPr>
+        <w:t>Figure 1 in this document and Appendix 3 in the document titled “Map Unit Summary Report Part 2 – Instructions”.</w:t>
+      </w:r>
     </w:p>
     <w:p>
       <w:pPr>
@@ -1567,13 +1457,6 @@
                 <w:bCs/>
                 <w:sz w:val="20"/>
                 <w:szCs w:val="20"/>
-                <w:rPrChange w:id="12" w:author="Wood, Jennifer - NRCS, Davis, CA" w:date="2016-07-19T14:26:00Z">
-                  <w:rPr>
-                    <w:rFonts w:cs="Arial"/>
-                    <w:b/>
-                    <w:bCs/>
-                  </w:rPr>
-                </w:rPrChange>
               </w:rPr>
             </w:pPr>
             <w:r>
@@ -1583,13 +1466,6 @@
                 <w:bCs/>
                 <w:sz w:val="20"/>
                 <w:szCs w:val="20"/>
-                <w:rPrChange w:id="13" w:author="Wood, Jennifer - NRCS, Davis, CA" w:date="2016-07-19T14:26:00Z">
-                  <w:rPr>
-                    <w:rFonts w:cs="Arial"/>
-                    <w:b/>
-                    <w:bCs/>
-                  </w:rPr>
-                </w:rPrChange>
               </w:rPr>
               <w:t xml:space="preserve"> </w:t>
             </w:r>
@@ -1612,13 +1488,6 @@
                 <w:bCs/>
                 <w:sz w:val="20"/>
                 <w:szCs w:val="20"/>
-                <w:rPrChange w:id="14" w:author="Wood, Jennifer - NRCS, Davis, CA" w:date="2016-07-19T14:26:00Z">
-                  <w:rPr>
-                    <w:rFonts w:cs="Arial"/>
-                    <w:b/>
-                    <w:bCs/>
-                  </w:rPr>
-                </w:rPrChange>
               </w:rPr>
             </w:pPr>
           </w:p>
@@ -1640,13 +1509,6 @@
                 <w:bCs/>
                 <w:sz w:val="20"/>
                 <w:szCs w:val="20"/>
-                <w:rPrChange w:id="15" w:author="Wood, Jennifer - NRCS, Davis, CA" w:date="2016-07-19T14:26:00Z">
-                  <w:rPr>
-                    <w:rFonts w:cs="Arial"/>
-                    <w:b/>
-                    <w:bCs/>
-                  </w:rPr>
-                </w:rPrChange>
               </w:rPr>
             </w:pPr>
           </w:p>
@@ -1668,13 +1530,6 @@
                 <w:bCs/>
                 <w:sz w:val="20"/>
                 <w:szCs w:val="20"/>
-                <w:rPrChange w:id="16" w:author="Wood, Jennifer - NRCS, Davis, CA" w:date="2016-07-19T14:26:00Z">
-                  <w:rPr>
-                    <w:rFonts w:cs="Arial"/>
-                    <w:b/>
-                    <w:bCs/>
-                  </w:rPr>
-                </w:rPrChange>
               </w:rPr>
             </w:pPr>
           </w:p>
@@ -1696,13 +1551,6 @@
                 <w:bCs/>
                 <w:sz w:val="20"/>
                 <w:szCs w:val="20"/>
-                <w:rPrChange w:id="17" w:author="Wood, Jennifer - NRCS, Davis, CA" w:date="2016-07-19T14:26:00Z">
-                  <w:rPr>
-                    <w:rFonts w:cs="Arial"/>
-                    <w:b/>
-                    <w:bCs/>
-                  </w:rPr>
-                </w:rPrChange>
               </w:rPr>
             </w:pPr>
           </w:p>
@@ -1724,13 +1572,6 @@
                 <w:bCs/>
                 <w:sz w:val="20"/>
                 <w:szCs w:val="20"/>
-                <w:rPrChange w:id="18" w:author="Wood, Jennifer - NRCS, Davis, CA" w:date="2016-07-19T14:26:00Z">
-                  <w:rPr>
-                    <w:rFonts w:cs="Arial"/>
-                    <w:b/>
-                    <w:bCs/>
-                  </w:rPr>
-                </w:rPrChange>
               </w:rPr>
             </w:pPr>
           </w:p>
@@ -1754,13 +1595,6 @@
                 <w:bCs/>
                 <w:sz w:val="20"/>
                 <w:szCs w:val="20"/>
-                <w:rPrChange w:id="19" w:author="Wood, Jennifer - NRCS, Davis, CA" w:date="2016-07-19T14:26:00Z">
-                  <w:rPr>
-                    <w:rFonts w:cs="Arial"/>
-                    <w:b/>
-                    <w:bCs/>
-                  </w:rPr>
-                </w:rPrChange>
               </w:rPr>
             </w:pPr>
           </w:p>
@@ -1782,13 +1616,6 @@
                 <w:bCs/>
                 <w:sz w:val="20"/>
                 <w:szCs w:val="20"/>
-                <w:rPrChange w:id="20" w:author="Wood, Jennifer - NRCS, Davis, CA" w:date="2016-07-19T14:26:00Z">
-                  <w:rPr>
-                    <w:rFonts w:cs="Arial"/>
-                    <w:b/>
-                    <w:bCs/>
-                  </w:rPr>
-                </w:rPrChange>
               </w:rPr>
             </w:pPr>
             <w:r>
@@ -1798,13 +1625,6 @@
                 <w:bCs/>
                 <w:sz w:val="20"/>
                 <w:szCs w:val="20"/>
-                <w:rPrChange w:id="21" w:author="Wood, Jennifer - NRCS, Davis, CA" w:date="2016-07-19T14:26:00Z">
-                  <w:rPr>
-                    <w:rFonts w:cs="Arial"/>
-                    <w:b/>
-                    <w:bCs/>
-                  </w:rPr>
-                </w:rPrChange>
               </w:rPr>
               <w:t>Inputs</w:t>
             </w:r>
@@ -1827,13 +1647,6 @@
                 <w:bCs/>
                 <w:sz w:val="20"/>
                 <w:szCs w:val="20"/>
-                <w:rPrChange w:id="22" w:author="Wood, Jennifer - NRCS, Davis, CA" w:date="2016-07-19T14:26:00Z">
-                  <w:rPr>
-                    <w:rFonts w:cs="Arial"/>
-                    <w:b/>
-                    <w:bCs/>
-                  </w:rPr>
-                </w:rPrChange>
               </w:rPr>
             </w:pPr>
             <w:r>
@@ -1843,13 +1656,6 @@
                 <w:bCs/>
                 <w:sz w:val="20"/>
                 <w:szCs w:val="20"/>
-                <w:rPrChange w:id="23" w:author="Wood, Jennifer - NRCS, Davis, CA" w:date="2016-07-19T14:26:00Z">
-                  <w:rPr>
-                    <w:rFonts w:cs="Arial"/>
-                    <w:b/>
-                    <w:bCs/>
-                  </w:rPr>
-                </w:rPrChange>
               </w:rPr>
               <w:t>Software, scripting</w:t>
             </w:r>
@@ -1872,13 +1678,6 @@
                 <w:bCs/>
                 <w:sz w:val="20"/>
                 <w:szCs w:val="20"/>
-                <w:rPrChange w:id="24" w:author="Wood, Jennifer - NRCS, Davis, CA" w:date="2016-07-19T14:26:00Z">
-                  <w:rPr>
-                    <w:rFonts w:cs="Arial"/>
-                    <w:b/>
-                    <w:bCs/>
-                  </w:rPr>
-                </w:rPrChange>
               </w:rPr>
             </w:pPr>
             <w:r>
@@ -1888,13 +1687,6 @@
                 <w:bCs/>
                 <w:sz w:val="20"/>
                 <w:szCs w:val="20"/>
-                <w:rPrChange w:id="25" w:author="Wood, Jennifer - NRCS, Davis, CA" w:date="2016-07-19T14:26:00Z">
-                  <w:rPr>
-                    <w:rFonts w:cs="Arial"/>
-                    <w:b/>
-                    <w:bCs/>
-                  </w:rPr>
-                </w:rPrChange>
               </w:rPr>
               <w:t>Summary Statistics Provided</w:t>
             </w:r>
@@ -1917,13 +1709,6 @@
                 <w:bCs/>
                 <w:sz w:val="20"/>
                 <w:szCs w:val="20"/>
-                <w:rPrChange w:id="26" w:author="Wood, Jennifer - NRCS, Davis, CA" w:date="2016-07-19T14:26:00Z">
-                  <w:rPr>
-                    <w:rFonts w:cs="Arial"/>
-                    <w:b/>
-                    <w:bCs/>
-                  </w:rPr>
-                </w:rPrChange>
               </w:rPr>
             </w:pPr>
             <w:r>
@@ -1933,13 +1718,6 @@
                 <w:bCs/>
                 <w:sz w:val="20"/>
                 <w:szCs w:val="20"/>
-                <w:rPrChange w:id="27" w:author="Wood, Jennifer - NRCS, Davis, CA" w:date="2016-07-19T14:26:00Z">
-                  <w:rPr>
-                    <w:rFonts w:cs="Arial"/>
-                    <w:b/>
-                    <w:bCs/>
-                  </w:rPr>
-                </w:rPrChange>
               </w:rPr>
               <w:t>Landform classification</w:t>
             </w:r>
@@ -1962,13 +1740,6 @@
                 <w:bCs/>
                 <w:sz w:val="20"/>
                 <w:szCs w:val="20"/>
-                <w:rPrChange w:id="28" w:author="Wood, Jennifer - NRCS, Davis, CA" w:date="2016-07-19T14:26:00Z">
-                  <w:rPr>
-                    <w:rFonts w:cs="Arial"/>
-                    <w:b/>
-                    <w:bCs/>
-                  </w:rPr>
-                </w:rPrChange>
               </w:rPr>
             </w:pPr>
             <w:r>
@@ -1978,13 +1749,6 @@
                 <w:bCs/>
                 <w:sz w:val="20"/>
                 <w:szCs w:val="20"/>
-                <w:rPrChange w:id="29" w:author="Wood, Jennifer - NRCS, Davis, CA" w:date="2016-07-19T14:26:00Z">
-                  <w:rPr>
-                    <w:rFonts w:cs="Arial"/>
-                    <w:b/>
-                    <w:bCs/>
-                  </w:rPr>
-                </w:rPrChange>
               </w:rPr>
               <w:t>Report Format</w:t>
             </w:r>
@@ -2009,13 +1773,6 @@
                 <w:bCs/>
                 <w:sz w:val="20"/>
                 <w:szCs w:val="20"/>
-                <w:rPrChange w:id="30" w:author="Wood, Jennifer - NRCS, Davis, CA" w:date="2016-07-19T14:26:00Z">
-                  <w:rPr>
-                    <w:rFonts w:cs="Arial"/>
-                    <w:b/>
-                    <w:bCs/>
-                  </w:rPr>
-                </w:rPrChange>
               </w:rPr>
             </w:pPr>
             <w:r>
@@ -2025,13 +1782,6 @@
                 <w:bCs/>
                 <w:sz w:val="20"/>
                 <w:szCs w:val="20"/>
-                <w:rPrChange w:id="31" w:author="Wood, Jennifer - NRCS, Davis, CA" w:date="2016-07-19T14:26:00Z">
-                  <w:rPr>
-                    <w:rFonts w:cs="Arial"/>
-                    <w:b/>
-                    <w:bCs/>
-                  </w:rPr>
-                </w:rPrChange>
               </w:rPr>
               <w:t>Lucas Wisely/Crystal Reports</w:t>
             </w:r>
@@ -2054,13 +1804,6 @@
                 <w:bCs/>
                 <w:sz w:val="20"/>
                 <w:szCs w:val="20"/>
-                <w:rPrChange w:id="32" w:author="Wood, Jennifer - NRCS, Davis, CA" w:date="2016-07-19T14:26:00Z">
-                  <w:rPr>
-                    <w:rFonts w:cs="Arial"/>
-                    <w:b/>
-                    <w:bCs/>
-                  </w:rPr>
-                </w:rPrChange>
               </w:rPr>
             </w:pPr>
             <w:r>
@@ -2070,13 +1813,6 @@
                 <w:bCs/>
                 <w:sz w:val="20"/>
                 <w:szCs w:val="20"/>
-                <w:rPrChange w:id="33" w:author="Wood, Jennifer - NRCS, Davis, CA" w:date="2016-07-19T14:26:00Z">
-                  <w:rPr>
-                    <w:rFonts w:cs="Arial"/>
-                    <w:b/>
-                    <w:bCs/>
-                  </w:rPr>
-                </w:rPrChange>
               </w:rPr>
               <w:t>Shapefile with one or more map units, environmental data rasters</w:t>
             </w:r>
@@ -2099,13 +1835,6 @@
                 <w:bCs/>
                 <w:sz w:val="20"/>
                 <w:szCs w:val="20"/>
-                <w:rPrChange w:id="34" w:author="Wood, Jennifer - NRCS, Davis, CA" w:date="2016-07-19T14:26:00Z">
-                  <w:rPr>
-                    <w:rFonts w:cs="Arial"/>
-                    <w:b/>
-                    <w:bCs/>
-                  </w:rPr>
-                </w:rPrChange>
               </w:rPr>
             </w:pPr>
             <w:r>
@@ -2115,13 +1844,6 @@
                 <w:bCs/>
                 <w:sz w:val="20"/>
                 <w:szCs w:val="20"/>
-                <w:rPrChange w:id="35" w:author="Wood, Jennifer - NRCS, Davis, CA" w:date="2016-07-19T14:26:00Z">
-                  <w:rPr>
-                    <w:rFonts w:cs="Arial"/>
-                    <w:b/>
-                    <w:bCs/>
-                  </w:rPr>
-                </w:rPrChange>
               </w:rPr>
               <w:t>ArcGIS, Python script, Crystal Reports</w:t>
             </w:r>
@@ -2144,13 +1866,6 @@
                 <w:bCs/>
                 <w:sz w:val="20"/>
                 <w:szCs w:val="20"/>
-                <w:rPrChange w:id="36" w:author="Wood, Jennifer - NRCS, Davis, CA" w:date="2016-07-19T14:26:00Z">
-                  <w:rPr>
-                    <w:rFonts w:cs="Arial"/>
-                    <w:b/>
-                    <w:bCs/>
-                  </w:rPr>
-                </w:rPrChange>
               </w:rPr>
             </w:pPr>
             <w:r>
@@ -2160,13 +1875,6 @@
                 <w:bCs/>
                 <w:sz w:val="20"/>
                 <w:szCs w:val="20"/>
-                <w:rPrChange w:id="37" w:author="Wood, Jennifer - NRCS, Davis, CA" w:date="2016-07-19T14:26:00Z">
-                  <w:rPr>
-                    <w:rFonts w:cs="Arial"/>
-                    <w:b/>
-                    <w:bCs/>
-                  </w:rPr>
-                </w:rPrChange>
               </w:rPr>
               <w:t>Min, max, mean, standard deviation</w:t>
             </w:r>
@@ -2189,13 +1897,6 @@
                 <w:bCs/>
                 <w:sz w:val="20"/>
                 <w:szCs w:val="20"/>
-                <w:rPrChange w:id="38" w:author="Wood, Jennifer - NRCS, Davis, CA" w:date="2016-07-19T14:26:00Z">
-                  <w:rPr>
-                    <w:rFonts w:cs="Arial"/>
-                    <w:b/>
-                    <w:bCs/>
-                  </w:rPr>
-                </w:rPrChange>
               </w:rPr>
             </w:pPr>
             <w:r>
@@ -2205,13 +1906,6 @@
                 <w:bCs/>
                 <w:sz w:val="20"/>
                 <w:szCs w:val="20"/>
-                <w:rPrChange w:id="39" w:author="Wood, Jennifer - NRCS, Davis, CA" w:date="2016-07-19T14:26:00Z">
-                  <w:rPr>
-                    <w:rFonts w:cs="Arial"/>
-                    <w:b/>
-                    <w:bCs/>
-                  </w:rPr>
-                </w:rPrChange>
               </w:rPr>
               <w:t>Classification of curvature  –scale/window size dependent</w:t>
             </w:r>
@@ -2234,13 +1928,6 @@
                 <w:bCs/>
                 <w:sz w:val="20"/>
                 <w:szCs w:val="20"/>
-                <w:rPrChange w:id="40" w:author="Wood, Jennifer - NRCS, Davis, CA" w:date="2016-07-19T14:26:00Z">
-                  <w:rPr>
-                    <w:rFonts w:cs="Arial"/>
-                    <w:b/>
-                    <w:bCs/>
-                  </w:rPr>
-                </w:rPrChange>
               </w:rPr>
             </w:pPr>
             <w:r>
@@ -2250,13 +1937,6 @@
                 <w:bCs/>
                 <w:sz w:val="20"/>
                 <w:szCs w:val="20"/>
-                <w:rPrChange w:id="41" w:author="Wood, Jennifer - NRCS, Davis, CA" w:date="2016-07-19T14:26:00Z">
-                  <w:rPr>
-                    <w:rFonts w:cs="Arial"/>
-                    <w:b/>
-                    <w:bCs/>
-                  </w:rPr>
-                </w:rPrChange>
               </w:rPr>
               <w:t>Crystal Report for each map unit</w:t>
             </w:r>
@@ -2281,13 +1961,6 @@
                 <w:bCs/>
                 <w:sz w:val="20"/>
                 <w:szCs w:val="20"/>
-                <w:rPrChange w:id="42" w:author="Wood, Jennifer - NRCS, Davis, CA" w:date="2016-07-19T14:26:00Z">
-                  <w:rPr>
-                    <w:rFonts w:cs="Arial"/>
-                    <w:b/>
-                    <w:bCs/>
-                  </w:rPr>
-                </w:rPrChange>
               </w:rPr>
             </w:pPr>
             <w:r>
@@ -2297,13 +1970,6 @@
                 <w:bCs/>
                 <w:sz w:val="20"/>
                 <w:szCs w:val="20"/>
-                <w:rPrChange w:id="43" w:author="Wood, Jennifer - NRCS, Davis, CA" w:date="2016-07-19T14:26:00Z">
-                  <w:rPr>
-                    <w:rFonts w:cs="Arial"/>
-                    <w:b/>
-                    <w:bCs/>
-                  </w:rPr>
-                </w:rPrChange>
               </w:rPr>
               <w:t>R-Based Report</w:t>
             </w:r>
@@ -2326,13 +1992,6 @@
                 <w:bCs/>
                 <w:sz w:val="20"/>
                 <w:szCs w:val="20"/>
-                <w:rPrChange w:id="44" w:author="Wood, Jennifer - NRCS, Davis, CA" w:date="2016-07-19T14:26:00Z">
-                  <w:rPr>
-                    <w:rFonts w:cs="Arial"/>
-                    <w:b/>
-                    <w:bCs/>
-                  </w:rPr>
-                </w:rPrChange>
               </w:rPr>
             </w:pPr>
             <w:r>
@@ -2342,13 +2001,6 @@
                 <w:bCs/>
                 <w:sz w:val="20"/>
                 <w:szCs w:val="20"/>
-                <w:rPrChange w:id="45" w:author="Wood, Jennifer - NRCS, Davis, CA" w:date="2016-07-19T14:26:00Z">
-                  <w:rPr>
-                    <w:rFonts w:cs="Arial"/>
-                    <w:b/>
-                    <w:bCs/>
-                  </w:rPr>
-                </w:rPrChange>
               </w:rPr>
               <w:t>Shapefile with one or more map units, environmental data rasters</w:t>
             </w:r>
@@ -2371,13 +2023,6 @@
                 <w:bCs/>
                 <w:sz w:val="20"/>
                 <w:szCs w:val="20"/>
-                <w:rPrChange w:id="46" w:author="Wood, Jennifer - NRCS, Davis, CA" w:date="2016-07-19T14:26:00Z">
-                  <w:rPr>
-                    <w:rFonts w:cs="Arial"/>
-                    <w:b/>
-                    <w:bCs/>
-                  </w:rPr>
-                </w:rPrChange>
               </w:rPr>
             </w:pPr>
             <w:r>
@@ -2387,13 +2032,6 @@
                 <w:bCs/>
                 <w:sz w:val="20"/>
                 <w:szCs w:val="20"/>
-                <w:rPrChange w:id="47" w:author="Wood, Jennifer - NRCS, Davis, CA" w:date="2016-07-19T14:26:00Z">
-                  <w:rPr>
-                    <w:rFonts w:cs="Arial"/>
-                    <w:b/>
-                    <w:bCs/>
-                  </w:rPr>
-                </w:rPrChange>
               </w:rPr>
               <w:t>R studio</w:t>
             </w:r>
@@ -2416,13 +2054,6 @@
                 <w:bCs/>
                 <w:sz w:val="20"/>
                 <w:szCs w:val="20"/>
-                <w:rPrChange w:id="48" w:author="Wood, Jennifer - NRCS, Davis, CA" w:date="2016-07-19T14:26:00Z">
-                  <w:rPr>
-                    <w:rFonts w:cs="Arial"/>
-                    <w:b/>
-                    <w:bCs/>
-                  </w:rPr>
-                </w:rPrChange>
               </w:rPr>
             </w:pPr>
             <w:r>
@@ -2432,13 +2063,6 @@
                 <w:bCs/>
                 <w:sz w:val="20"/>
                 <w:szCs w:val="20"/>
-                <w:rPrChange w:id="49" w:author="Wood, Jennifer - NRCS, Davis, CA" w:date="2016-07-19T14:26:00Z">
-                  <w:rPr>
-                    <w:rFonts w:cs="Arial"/>
-                    <w:b/>
-                    <w:bCs/>
-                  </w:rPr>
-                </w:rPrChange>
               </w:rPr>
               <w:t xml:space="preserve">User-defined percentiles </w:t>
             </w:r>
@@ -2461,13 +2085,6 @@
                 <w:bCs/>
                 <w:sz w:val="20"/>
                 <w:szCs w:val="20"/>
-                <w:rPrChange w:id="50" w:author="Wood, Jennifer - NRCS, Davis, CA" w:date="2016-07-19T14:26:00Z">
-                  <w:rPr>
-                    <w:rFonts w:cs="Arial"/>
-                    <w:b/>
-                    <w:bCs/>
-                  </w:rPr>
-                </w:rPrChange>
               </w:rPr>
             </w:pPr>
             <w:r>
@@ -2477,13 +2094,6 @@
                 <w:bCs/>
                 <w:sz w:val="20"/>
                 <w:szCs w:val="20"/>
-                <w:rPrChange w:id="51" w:author="Wood, Jennifer - NRCS, Davis, CA" w:date="2016-07-19T14:26:00Z">
-                  <w:rPr>
-                    <w:rFonts w:cs="Arial"/>
-                    <w:b/>
-                    <w:bCs/>
-                  </w:rPr>
-                </w:rPrChange>
               </w:rPr>
               <w:t xml:space="preserve">Geomorphon approach – scale independent and, </w:t>
             </w:r>
@@ -2500,13 +2110,6 @@
                 <w:bCs/>
                 <w:sz w:val="20"/>
                 <w:szCs w:val="20"/>
-                <w:rPrChange w:id="52" w:author="Wood, Jennifer - NRCS, Davis, CA" w:date="2016-07-19T14:26:00Z">
-                  <w:rPr>
-                    <w:rFonts w:cs="Arial"/>
-                    <w:b/>
-                    <w:bCs/>
-                  </w:rPr>
-                </w:rPrChange>
               </w:rPr>
             </w:pPr>
             <w:r>
@@ -2516,15 +2119,19 @@
                 <w:bCs/>
                 <w:sz w:val="20"/>
                 <w:szCs w:val="20"/>
-                <w:rPrChange w:id="53" w:author="Wood, Jennifer - NRCS, Davis, CA" w:date="2016-07-19T14:26:00Z">
-                  <w:rPr>
-                    <w:rFonts w:cs="Arial"/>
-                    <w:b/>
-                    <w:bCs/>
-                  </w:rPr>
-                </w:rPrChange>
-              </w:rPr>
-              <w:t>Curvature classification with fixed window size (5x5 for region 2 DEM)</w:t>
+              </w:rPr>
+              <w:t xml:space="preserve">Curvature classification with fixed window size </w:t>
+            </w:r>
+            <w:r>
+              <w:rPr>
+                <w:rFonts w:cs="Arial"/>
+                <w:b/>
+                <w:bCs/>
+                <w:sz w:val="20"/>
+                <w:szCs w:val="20"/>
+              </w:rPr>
+              <w:lastRenderedPageBreak/>
+              <w:t>(5x5 for region 2 DEM)</w:t>
             </w:r>
           </w:p>
         </w:tc>
@@ -2545,13 +2152,6 @@
                 <w:bCs/>
                 <w:sz w:val="20"/>
                 <w:szCs w:val="20"/>
-                <w:rPrChange w:id="54" w:author="Wood, Jennifer - NRCS, Davis, CA" w:date="2016-07-19T14:26:00Z">
-                  <w:rPr>
-                    <w:rFonts w:cs="Arial"/>
-                    <w:b/>
-                    <w:bCs/>
-                  </w:rPr>
-                </w:rPrChange>
               </w:rPr>
             </w:pPr>
             <w:r>
@@ -2561,14 +2161,8 @@
                 <w:bCs/>
                 <w:sz w:val="20"/>
                 <w:szCs w:val="20"/>
-                <w:rPrChange w:id="55" w:author="Wood, Jennifer - NRCS, Davis, CA" w:date="2016-07-19T14:26:00Z">
-                  <w:rPr>
-                    <w:rFonts w:cs="Arial"/>
-                    <w:b/>
-                    <w:bCs/>
-                  </w:rPr>
-                </w:rPrChange>
-              </w:rPr>
+              </w:rPr>
+              <w:lastRenderedPageBreak/>
               <w:t>HTML Report with summaries of all map units by variable</w:t>
             </w:r>
           </w:p>
@@ -2606,1271 +2200,1086 @@
         <w:pStyle w:val="Heading2"/>
         <w:rPr>
           <w:i w:val="0"/>
-          <w:rPrChange w:id="56" w:author="Wood, Jennifer - NRCS, Davis, CA" w:date="2016-07-19T14:26:00Z">
-            <w:rPr/>
-          </w:rPrChange>
         </w:rPr>
       </w:pPr>
       <w:r>
         <w:t>Methodology</w:t>
       </w:r>
-      <w:ins w:id="57" w:author="Wood, Jennifer - NRCS, Davis, CA" w:date="2016-07-19T14:26:00Z">
-        <w:r>
-          <w:t xml:space="preserve"> –</w:t>
-        </w:r>
-        <w:r>
-          <w:rPr>
-            <w:i w:val="0"/>
-          </w:rPr>
-          <w:t xml:space="preserve"> </w:t>
-        </w:r>
-        <w:r>
-          <w:rPr>
-            <w:b w:val="0"/>
-            <w:i w:val="0"/>
-            <w:rPrChange w:id="58" w:author="Wood, Jennifer - NRCS, Davis, CA" w:date="2016-07-19T14:27:00Z">
-              <w:rPr>
-                <w:i w:val="0"/>
-              </w:rPr>
-            </w:rPrChange>
-          </w:rPr>
-          <w:t xml:space="preserve">for complete instructions see </w:t>
-        </w:r>
-        <w:r>
-          <w:rPr>
-            <w:b w:val="0"/>
-            <w:bCs/>
-            <w:i w:val="0"/>
-            <w:rPrChange w:id="59" w:author="Wood, Jennifer - NRCS, Davis, CA" w:date="2016-07-19T14:26:00Z">
-              <w:rPr>
-                <w:b w:val="0"/>
-                <w:bCs/>
-              </w:rPr>
-            </w:rPrChange>
-          </w:rPr>
-          <w:t>“Map Unit Summary Report Part 2 – Instructions”</w:t>
-        </w:r>
-      </w:ins>
-    </w:p>
-    <w:p>
-      <w:pPr>
-        <w:tabs>
-          <w:tab w:val="left" w:pos="1571"/>
-        </w:tabs>
-        <w:spacing w:after="0"/>
-        <w:rPr>
-          <w:del w:id="60" w:author="Wood, Jennifer - NRCS, Davis, CA" w:date="2016-07-19T14:22:00Z"/>
-          <w:rFonts w:cs="Arial"/>
-        </w:rPr>
-      </w:pPr>
-      <w:del w:id="61" w:author="Wood, Jennifer - NRCS, Davis, CA" w:date="2016-07-19T14:22:00Z">
-        <w:r>
-          <w:rPr>
-            <w:rFonts w:cs="Arial"/>
-          </w:rPr>
-          <w:delText>(</w:delText>
-        </w:r>
-        <w:r>
-          <w:rPr>
-            <w:rFonts w:cs="Arial"/>
-          </w:rPr>
-          <w:delText>S</w:delText>
-        </w:r>
-        <w:r>
-          <w:rPr>
-            <w:rFonts w:cs="Arial"/>
-          </w:rPr>
-          <w:delText xml:space="preserve">ee </w:delText>
-        </w:r>
-        <w:r>
-          <w:fldChar w:fldCharType="begin"/>
-        </w:r>
-        <w:r>
-          <w:delInstrText xml:space="preserve"> HYPERLINK \l "_Appendix_2_–" </w:delInstrText>
-        </w:r>
-        <w:r>
-          <w:fldChar w:fldCharType="separate"/>
-        </w:r>
+      <w:r>
+        <w:t xml:space="preserve"> –</w:t>
+      </w:r>
+      <w:r>
+        <w:rPr>
+          <w:i w:val="0"/>
+        </w:rPr>
+        <w:t xml:space="preserve"> </w:t>
+      </w:r>
+      <w:r>
+        <w:rPr>
+          <w:b w:val="0"/>
+          <w:i w:val="0"/>
+        </w:rPr>
+        <w:t xml:space="preserve">for complete instructions see </w:t>
+      </w:r>
+      <w:r>
+        <w:rPr>
+          <w:b w:val="0"/>
+          <w:bCs/>
+          <w:i w:val="0"/>
+        </w:rPr>
+        <w:t>“Map Unit Summary Report Part 2 – Instructions”</w:t>
+      </w:r>
+    </w:p>
+    <w:p>
+      <w:pPr>
+        <w:tabs>
+          <w:tab w:val="left" w:pos="1571"/>
+        </w:tabs>
+        <w:spacing w:after="0"/>
+        <w:rPr>
+          <w:rFonts w:cs="Arial"/>
+        </w:rPr>
+      </w:pPr>
+    </w:p>
+    <w:p>
+      <w:pPr>
+        <w:tabs>
+          <w:tab w:val="left" w:pos="1571"/>
+        </w:tabs>
+        <w:spacing w:after="0"/>
+        <w:rPr>
+          <w:rFonts w:cs="Arial"/>
+          <w:u w:val="single"/>
+        </w:rPr>
+      </w:pPr>
+      <w:r>
+        <w:rPr>
+          <w:rFonts w:cs="Arial"/>
+          <w:u w:val="single"/>
+        </w:rPr>
+        <w:t>Setup</w:t>
+      </w:r>
+    </w:p>
+    <w:p>
+      <w:pPr>
+        <w:tabs>
+          <w:tab w:val="left" w:pos="1571"/>
+        </w:tabs>
+        <w:spacing w:after="0"/>
+        <w:rPr>
+          <w:rFonts w:cs="Arial"/>
+        </w:rPr>
+      </w:pPr>
+      <w:r>
+        <w:rPr>
+          <w:rFonts w:cs="Arial"/>
+        </w:rPr>
+        <w:t>The mapunit summary report is provided as an R Markdown document (.Rmd file extension)</w:t>
+      </w:r>
+      <w:r>
+        <w:rPr>
+          <w:rFonts w:cs="Arial"/>
+        </w:rPr>
+        <w:t>, configuration file</w:t>
+      </w:r>
+      <w:r>
+        <w:rPr>
+          <w:rFonts w:cs="Arial"/>
+        </w:rPr>
+        <w:t xml:space="preserve"> (.R file extension)</w:t>
+      </w:r>
+      <w:r>
+        <w:rPr>
+          <w:rFonts w:cs="Arial"/>
+        </w:rPr>
+        <w:t xml:space="preserve">, </w:t>
+      </w:r>
+      <w:r>
+        <w:rPr>
+          <w:rFonts w:cs="Arial"/>
+        </w:rPr>
+        <w:t xml:space="preserve">and basic </w:t>
+      </w:r>
+      <w:r>
+        <w:rPr>
+          <w:rFonts w:cs="Arial"/>
+        </w:rPr>
+        <w:t>document</w:t>
+      </w:r>
+      <w:r>
+        <w:rPr>
+          <w:rFonts w:cs="Arial"/>
+        </w:rPr>
+        <w:t>ation</w:t>
+      </w:r>
+      <w:r>
+        <w:rPr>
+          <w:rFonts w:cs="Arial"/>
+        </w:rPr>
+        <w:t xml:space="preserve">. For users who are completely unfamiliar with the R Studio environment, </w:t>
+      </w:r>
+      <w:r>
+        <w:rPr>
+          <w:rFonts w:cs="Arial"/>
+        </w:rPr>
+        <w:t xml:space="preserve">there is a basic R studio tutorial provided in </w:t>
+      </w:r>
+      <w:r>
+        <w:t>Appendix 1</w:t>
+      </w:r>
+      <w:r>
+        <w:rPr>
+          <w:rFonts w:cs="Arial"/>
+        </w:rPr>
+        <w:t xml:space="preserve"> </w:t>
+      </w:r>
+      <w:r>
+        <w:rPr>
+          <w:rFonts w:cs="Arial"/>
+          <w:bCs/>
+        </w:rPr>
+        <w:t>in the document titled “Map Unit Summary Report Part 2 – Instructions</w:t>
+      </w:r>
+      <w:r>
+        <w:rPr>
+          <w:rFonts w:cs="Arial"/>
+          <w:b/>
+          <w:bCs/>
+        </w:rPr>
+        <w:t>”.</w:t>
+      </w:r>
+      <w:r>
+        <w:rPr>
+          <w:rFonts w:cs="Arial"/>
+        </w:rPr>
+        <w:t xml:space="preserve"> </w:t>
+      </w:r>
+      <w:r>
+        <w:rPr>
+          <w:rFonts w:cs="Arial"/>
+        </w:rPr>
+        <w:t>The .Rmd document is opened in R Studio and the user is directed to ensure that the rasters required for analysis are in a specified location</w:t>
+      </w:r>
+      <w:r>
+        <w:rPr>
+          <w:rFonts w:cs="Arial"/>
+        </w:rPr>
+        <w:t xml:space="preserve"> (defined in the file “config.R”)</w:t>
+      </w:r>
+      <w:r>
+        <w:rPr>
+          <w:rFonts w:cs="Arial"/>
+        </w:rPr>
+        <w:t>.</w:t>
+      </w:r>
+    </w:p>
+    <w:p>
+      <w:pPr>
+        <w:tabs>
+          <w:tab w:val="left" w:pos="1571"/>
+        </w:tabs>
+        <w:spacing w:after="0"/>
+        <w:rPr>
+          <w:rFonts w:cs="Arial"/>
+        </w:rPr>
+      </w:pPr>
+      <w:r>
+        <w:rPr>
+          <w:rFonts w:cs="Arial"/>
+        </w:rPr>
+        <w:t xml:space="preserve"> </w:t>
+      </w:r>
+    </w:p>
+    <w:p>
+      <w:pPr>
+        <w:tabs>
+          <w:tab w:val="left" w:pos="1571"/>
+        </w:tabs>
+        <w:spacing w:after="0"/>
+        <w:rPr>
+          <w:rFonts w:cs="Arial"/>
+          <w:u w:val="single"/>
+        </w:rPr>
+      </w:pPr>
+      <w:r>
+        <w:rPr>
+          <w:rFonts w:cs="Arial"/>
+          <w:u w:val="single"/>
+        </w:rPr>
+        <w:t>Inputs</w:t>
+      </w:r>
+    </w:p>
+    <w:p>
+      <w:pPr>
+        <w:tabs>
+          <w:tab w:val="left" w:pos="1571"/>
+        </w:tabs>
+        <w:spacing w:after="0"/>
+        <w:rPr>
+          <w:rFonts w:cs="Arial"/>
+        </w:rPr>
+      </w:pPr>
+      <w:r>
+        <w:rPr>
+          <w:rFonts w:cs="Arial"/>
+        </w:rPr>
+        <w:t xml:space="preserve">Two kinds of inputs are required. The first is a shape file (or </w:t>
+      </w:r>
+      <w:r>
+        <w:rPr>
+          <w:rFonts w:cs="Arial"/>
+        </w:rPr>
+        <w:t xml:space="preserve">ESRI file </w:t>
+      </w:r>
+      <w:r>
+        <w:rPr>
+          <w:rFonts w:cs="Arial"/>
+        </w:rPr>
+        <w:t xml:space="preserve">geodatabase) containing polygons associated with one or more map units. The second is a set of rasters that contain relevant environmental and terrain-shape properties. </w:t>
+      </w:r>
+      <w:r>
+        <w:rPr>
+          <w:rFonts w:cs="Arial"/>
+        </w:rPr>
+        <w:t xml:space="preserve">The set of raster data </w:t>
+      </w:r>
+      <w:r>
+        <w:rPr>
+          <w:rFonts w:cs="Arial"/>
+        </w:rPr>
+        <w:t>can be customized (regional 30 meter products, local 10 meter products, etc.) according to individual needs.</w:t>
+      </w:r>
+      <w:r>
+        <w:rPr>
+          <w:rFonts w:cs="Arial"/>
+        </w:rPr>
+        <w:t xml:space="preserve"> Raster files need not have the same coordinate system, extent, or grid size.</w:t>
+      </w:r>
+    </w:p>
+    <w:p>
+      <w:pPr>
+        <w:tabs>
+          <w:tab w:val="left" w:pos="1571"/>
+        </w:tabs>
+        <w:spacing w:after="0"/>
+        <w:rPr>
+          <w:rFonts w:cs="Arial"/>
+        </w:rPr>
+      </w:pPr>
+    </w:p>
+    <w:p>
+      <w:pPr>
+        <w:tabs>
+          <w:tab w:val="left" w:pos="1571"/>
+        </w:tabs>
+        <w:spacing w:after="0"/>
+        <w:rPr>
+          <w:rFonts w:cs="Arial"/>
+          <w:u w:val="single"/>
+        </w:rPr>
+      </w:pPr>
+      <w:r>
+        <w:rPr>
+          <w:rFonts w:cs="Arial"/>
+          <w:u w:val="single"/>
+        </w:rPr>
+        <w:t>Analysis</w:t>
+      </w:r>
+    </w:p>
+    <w:p>
+      <w:pPr>
+        <w:tabs>
+          <w:tab w:val="left" w:pos="1571"/>
+        </w:tabs>
+        <w:spacing w:after="0"/>
+        <w:rPr>
+          <w:rFonts w:cs="Arial"/>
+        </w:rPr>
+      </w:pPr>
+      <w:r>
+        <w:rPr>
+          <w:rFonts w:cs="Arial"/>
+        </w:rPr>
+        <w:t xml:space="preserve">The script is directed to sample a specified number of points per polygon (e.g. 1 point per acre by </w:t>
+      </w:r>
+      <w:commentRangeStart w:id="2"/>
+      <w:commentRangeStart w:id="3"/>
+      <w:r>
+        <w:rPr>
+          <w:rFonts w:cs="Arial"/>
+        </w:rPr>
+        <w:t>default</w:t>
+      </w:r>
+      <w:commentRangeEnd w:id="2"/>
+      <w:r>
+        <w:rPr>
+          <w:rStyle w:val="CommentReference"/>
+        </w:rPr>
+        <w:commentReference w:id="2"/>
+      </w:r>
+      <w:commentRangeEnd w:id="3"/>
+      <w:r>
+        <w:rPr>
+          <w:rStyle w:val="CommentReference"/>
+        </w:rPr>
+        <w:commentReference w:id="3"/>
+      </w:r>
+      <w:r>
+        <w:rPr>
+          <w:rFonts w:cs="Arial"/>
+        </w:rPr>
+        <w:t>) in the shape file</w:t>
+      </w:r>
+      <w:r>
+        <w:rPr>
+          <w:rFonts w:cs="Arial"/>
+        </w:rPr>
+        <w:t xml:space="preserve"> to be analyzed</w:t>
+      </w:r>
+      <w:r>
+        <w:rPr>
+          <w:rFonts w:cs="Arial"/>
+        </w:rPr>
+        <w:t>.  These points are used to extract the value of each of the rasters provided at each of the points. Various analyses are performed on this set of sampled values.</w:t>
+      </w:r>
+    </w:p>
+    <w:p>
+      <w:pPr>
+        <w:tabs>
+          <w:tab w:val="left" w:pos="1571"/>
+        </w:tabs>
+        <w:spacing w:after="0"/>
+        <w:rPr>
+          <w:rFonts w:cs="Arial"/>
+        </w:rPr>
+      </w:pPr>
+    </w:p>
+    <w:p>
+      <w:pPr>
+        <w:tabs>
+          <w:tab w:val="left" w:pos="1571"/>
+        </w:tabs>
+        <w:spacing w:after="0"/>
+        <w:rPr>
+          <w:rFonts w:cs="Arial"/>
+          <w:u w:val="single"/>
+        </w:rPr>
+      </w:pPr>
+      <w:r>
+        <w:rPr>
+          <w:rFonts w:cs="Arial"/>
+          <w:u w:val="single"/>
+        </w:rPr>
+        <w:t>Output</w:t>
+      </w:r>
+    </w:p>
+    <w:p>
+      <w:pPr>
+        <w:tabs>
+          <w:tab w:val="left" w:pos="1571"/>
+        </w:tabs>
+        <w:spacing w:after="0"/>
+        <w:rPr>
+          <w:rFonts w:cs="Arial"/>
+        </w:rPr>
+      </w:pPr>
+      <w:r>
+        <w:rPr>
+          <w:rFonts w:cs="Arial"/>
+        </w:rPr>
+        <w:t xml:space="preserve">In R Studio, on the toolbar for the .Rmd file, the user clicks on the </w:t>
+      </w:r>
+      <w:r>
+        <w:rPr>
+          <w:rFonts w:cs="Arial"/>
+        </w:rPr>
+        <w:t>“</w:t>
+      </w:r>
+      <w:r>
+        <w:rPr>
+          <w:rFonts w:cs="Arial"/>
+        </w:rPr>
+        <w:t>Knit HTML button</w:t>
+      </w:r>
+      <w:r>
+        <w:rPr>
+          <w:rFonts w:cs="Arial"/>
+        </w:rPr>
+        <w:t>”</w:t>
+      </w:r>
+      <w:r>
+        <w:rPr>
+          <w:rFonts w:cs="Arial"/>
+        </w:rPr>
+        <w:t>. R begins running the script which could take several minutes, depending on the size of the area being analyzed. The results are displayed in an HTML report that opens automatically and is also saved automatically to the working directory.</w:t>
+      </w:r>
+    </w:p>
+    <w:p>
+      <w:pPr>
+        <w:tabs>
+          <w:tab w:val="left" w:pos="1571"/>
+        </w:tabs>
+        <w:spacing w:after="0"/>
+        <w:rPr>
+          <w:rFonts w:cs="Arial"/>
+        </w:rPr>
+      </w:pPr>
+    </w:p>
+    <w:p>
+      <w:pPr>
+        <w:tabs>
+          <w:tab w:val="left" w:pos="1571"/>
+        </w:tabs>
+        <w:spacing w:after="0"/>
+        <w:rPr>
+          <w:rFonts w:cs="Arial"/>
+          <w:u w:val="single"/>
+        </w:rPr>
+      </w:pPr>
+      <w:r>
+        <w:rPr>
+          <w:rFonts w:cs="Arial"/>
+          <w:u w:val="single"/>
+        </w:rPr>
+        <w:t>Output displayed:</w:t>
+      </w:r>
+      <w:r>
+        <w:rPr>
+          <w:rFonts w:cs="Arial"/>
+          <w:u w:val="single"/>
+        </w:rPr>
+        <w:t xml:space="preserve"> </w:t>
+      </w:r>
+    </w:p>
+    <w:p>
+      <w:pPr>
+        <w:tabs>
+          <w:tab w:val="left" w:pos="1571"/>
+        </w:tabs>
+        <w:spacing w:after="0"/>
+        <w:rPr>
+          <w:rFonts w:cs="Arial"/>
+        </w:rPr>
+      </w:pPr>
+    </w:p>
+    <w:p>
+      <w:pPr>
+        <w:numPr>
+          <w:ilvl w:val="0"/>
+          <w:numId w:val="8"/>
+        </w:numPr>
+        <w:tabs>
+          <w:tab w:val="left" w:pos="1571"/>
+        </w:tabs>
+        <w:spacing w:after="0"/>
+        <w:rPr>
+          <w:rFonts w:cs="Arial"/>
+        </w:rPr>
+      </w:pPr>
+      <w:r>
+        <w:rPr>
+          <w:rFonts w:cs="Arial"/>
+          <w:i/>
+        </w:rPr>
+        <w:t>Input Data</w:t>
+      </w:r>
+      <w:r>
+        <w:rPr>
+          <w:rFonts w:cs="Arial"/>
+        </w:rPr>
+        <w:t>: variables and file path</w:t>
+      </w:r>
+    </w:p>
+    <w:p>
+      <w:pPr>
+        <w:tabs>
+          <w:tab w:val="left" w:pos="1571"/>
+        </w:tabs>
+        <w:spacing w:after="0"/>
+        <w:rPr>
+          <w:rFonts w:cs="Arial"/>
+          <w:i/>
+        </w:rPr>
+      </w:pPr>
+    </w:p>
+    <w:p>
+      <w:pPr>
+        <w:numPr>
+          <w:ilvl w:val="0"/>
+          <w:numId w:val="8"/>
+        </w:numPr>
+        <w:tabs>
+          <w:tab w:val="left" w:pos="1571"/>
+        </w:tabs>
+        <w:spacing w:after="0"/>
+        <w:rPr>
+          <w:rFonts w:cs="Arial"/>
+        </w:rPr>
+      </w:pPr>
+      <w:r>
+        <w:rPr>
+          <w:rFonts w:cs="Arial"/>
+          <w:i/>
+        </w:rPr>
+        <w:t>Area Summaries</w:t>
+      </w:r>
+      <w:r>
+        <w:rPr>
+          <w:rFonts w:cs="Arial"/>
+        </w:rPr>
+        <w:t>: map unit total acreage and  5</w:t>
+      </w:r>
+      <w:r>
+        <w:rPr>
+          <w:rFonts w:cs="Arial"/>
+          <w:vertAlign w:val="superscript"/>
+        </w:rPr>
+        <w:t xml:space="preserve">th, </w:t>
+      </w:r>
+      <w:r>
+        <w:rPr>
+          <w:rFonts w:cs="Arial"/>
+        </w:rPr>
+        <w:t>10</w:t>
+      </w:r>
+      <w:r>
+        <w:rPr>
+          <w:rFonts w:cs="Arial"/>
+          <w:vertAlign w:val="superscript"/>
+        </w:rPr>
+        <w:t>th</w:t>
+      </w:r>
+      <w:r>
+        <w:rPr>
+          <w:rFonts w:cs="Arial"/>
+        </w:rPr>
+        <w:t>, 25</w:t>
+      </w:r>
+      <w:r>
+        <w:rPr>
+          <w:rFonts w:cs="Arial"/>
+          <w:vertAlign w:val="superscript"/>
+        </w:rPr>
+        <w:t>th</w:t>
+      </w:r>
+      <w:r>
+        <w:rPr>
+          <w:rFonts w:cs="Arial"/>
+        </w:rPr>
+        <w:t>, 50</w:t>
+      </w:r>
+      <w:r>
+        <w:rPr>
+          <w:rFonts w:cs="Arial"/>
+          <w:vertAlign w:val="superscript"/>
+        </w:rPr>
+        <w:t>th</w:t>
+      </w:r>
+      <w:r>
+        <w:rPr>
+          <w:rFonts w:cs="Arial"/>
+        </w:rPr>
+        <w:t>, 75</w:t>
+      </w:r>
+      <w:r>
+        <w:rPr>
+          <w:rFonts w:cs="Arial"/>
+          <w:vertAlign w:val="superscript"/>
+        </w:rPr>
+        <w:t>th</w:t>
+      </w:r>
+      <w:r>
+        <w:rPr>
+          <w:rFonts w:cs="Arial"/>
+        </w:rPr>
+        <w:t>, 90</w:t>
+      </w:r>
+      <w:r>
+        <w:rPr>
+          <w:rFonts w:cs="Arial"/>
+          <w:vertAlign w:val="superscript"/>
+        </w:rPr>
+        <w:t>th</w:t>
+      </w:r>
+      <w:r>
+        <w:rPr>
+          <w:rFonts w:cs="Arial"/>
+        </w:rPr>
+        <w:t>, and 95</w:t>
+      </w:r>
+      <w:r>
+        <w:rPr>
+          <w:rFonts w:cs="Arial"/>
+          <w:vertAlign w:val="superscript"/>
+        </w:rPr>
+        <w:t>th</w:t>
+      </w:r>
+      <w:r>
+        <w:rPr>
+          <w:rFonts w:cs="Arial"/>
+        </w:rPr>
+        <w:t xml:space="preserve"> percentiles of polygon acreage</w:t>
+      </w:r>
+    </w:p>
+    <w:p>
+      <w:pPr>
+        <w:tabs>
+          <w:tab w:val="left" w:pos="1571"/>
+        </w:tabs>
+        <w:spacing w:after="0"/>
+        <w:rPr>
+          <w:rFonts w:cs="Arial"/>
+          <w:i/>
+        </w:rPr>
+      </w:pPr>
+    </w:p>
+    <w:p>
+      <w:pPr>
+        <w:numPr>
+          <w:ilvl w:val="0"/>
+          <w:numId w:val="8"/>
+        </w:numPr>
+        <w:tabs>
+          <w:tab w:val="left" w:pos="1571"/>
+        </w:tabs>
+        <w:spacing w:after="0"/>
+        <w:rPr>
+          <w:rFonts w:cs="Arial"/>
+          <w:i/>
+        </w:rPr>
+      </w:pPr>
+      <w:r>
+        <w:rPr>
+          <w:rFonts w:cs="Arial"/>
+          <w:i/>
+        </w:rPr>
+        <w:t>Box and Whisker Plots:</w:t>
+      </w:r>
+      <w:r>
+        <w:rPr>
+          <w:rFonts w:cs="Arial"/>
+        </w:rPr>
+        <w:t xml:space="preserve"> Whiskers extend from the 5th to 95th </w:t>
+      </w:r>
+      <w:hyperlink r:id="rId12" w:history="1">
         <w:r>
           <w:rPr>
             <w:rStyle w:val="Hyperlink"/>
             <w:rFonts w:cs="Arial"/>
           </w:rPr>
-          <w:delText>Appendix 2</w:delText>
+          <w:t>percentiles</w:t>
         </w:r>
+      </w:hyperlink>
+      <w:r>
+        <w:rPr>
+          <w:rFonts w:cs="Arial"/>
+        </w:rPr>
+        <w:t>, the body represents the 25th through 75th percentiles, and the dot is the 50th percentile</w:t>
+      </w:r>
+    </w:p>
+    <w:p>
+      <w:pPr>
+        <w:tabs>
+          <w:tab w:val="left" w:pos="1571"/>
+        </w:tabs>
+        <w:spacing w:after="0"/>
+        <w:rPr>
+          <w:rFonts w:cs="Arial"/>
+          <w:i/>
+        </w:rPr>
+      </w:pPr>
+    </w:p>
+    <w:p>
+      <w:pPr>
+        <w:numPr>
+          <w:ilvl w:val="0"/>
+          <w:numId w:val="8"/>
+        </w:numPr>
+        <w:tabs>
+          <w:tab w:val="left" w:pos="1571"/>
+        </w:tabs>
+        <w:spacing w:after="0"/>
+        <w:rPr>
+          <w:rFonts w:cs="Arial"/>
+        </w:rPr>
+      </w:pPr>
+      <w:r>
+        <w:rPr>
+          <w:rFonts w:cs="Arial"/>
+          <w:i/>
+        </w:rPr>
+        <w:t xml:space="preserve">Density Plots: </w:t>
+      </w:r>
+      <w:r>
+        <w:rPr>
+          <w:rFonts w:cs="Arial"/>
+        </w:rPr>
+        <w:t xml:space="preserve">These are equivalent to a smoothed histogram, and visually display the distribution of the raster values across the range of those values in the map unit. They are more appropriate than histograms for continuous data, which can be sensitive to ‘bin size’ or size of class. </w:t>
+      </w:r>
+    </w:p>
+    <w:p>
+      <w:pPr>
+        <w:tabs>
+          <w:tab w:val="left" w:pos="1571"/>
+        </w:tabs>
+        <w:spacing w:after="0"/>
+        <w:rPr>
+          <w:rFonts w:cs="Arial"/>
+        </w:rPr>
+      </w:pPr>
+    </w:p>
+    <w:p>
+      <w:pPr>
+        <w:numPr>
+          <w:ilvl w:val="0"/>
+          <w:numId w:val="8"/>
+        </w:numPr>
+        <w:tabs>
+          <w:tab w:val="left" w:pos="1571"/>
+        </w:tabs>
+        <w:spacing w:after="0"/>
+        <w:rPr>
+          <w:rFonts w:cs="Arial"/>
+          <w:i/>
+        </w:rPr>
+      </w:pPr>
+      <w:r>
+        <w:rPr>
+          <w:rFonts w:cs="Arial"/>
+          <w:i/>
+        </w:rPr>
+        <w:t xml:space="preserve">Tabular Summaries: </w:t>
+      </w:r>
+      <w:r>
+        <w:rPr>
+          <w:rFonts w:cs="Arial"/>
+        </w:rPr>
+        <w:t>5</w:t>
+      </w:r>
+      <w:r>
+        <w:rPr>
+          <w:rFonts w:cs="Arial"/>
+          <w:vertAlign w:val="superscript"/>
+        </w:rPr>
+        <w:t>th</w:t>
+      </w:r>
+      <w:r>
+        <w:rPr>
+          <w:rFonts w:cs="Arial"/>
+        </w:rPr>
+        <w:t>, 10</w:t>
+      </w:r>
+      <w:r>
+        <w:rPr>
+          <w:rFonts w:cs="Arial"/>
+          <w:vertAlign w:val="superscript"/>
+        </w:rPr>
+        <w:t>th</w:t>
+      </w:r>
+      <w:r>
+        <w:rPr>
+          <w:rFonts w:cs="Arial"/>
+        </w:rPr>
+        <w:t>, 25</w:t>
+      </w:r>
+      <w:r>
+        <w:rPr>
+          <w:rFonts w:cs="Arial"/>
+          <w:vertAlign w:val="superscript"/>
+        </w:rPr>
+        <w:t>th</w:t>
+      </w:r>
+      <w:r>
+        <w:rPr>
+          <w:rFonts w:cs="Arial"/>
+        </w:rPr>
+        <w:t>, 50</w:t>
+      </w:r>
+      <w:r>
+        <w:rPr>
+          <w:rFonts w:cs="Arial"/>
+          <w:vertAlign w:val="superscript"/>
+        </w:rPr>
+        <w:t>th</w:t>
+      </w:r>
+      <w:r>
+        <w:rPr>
+          <w:rFonts w:cs="Arial"/>
+        </w:rPr>
+        <w:t>, 75</w:t>
+      </w:r>
+      <w:r>
+        <w:rPr>
+          <w:rFonts w:cs="Arial"/>
+          <w:vertAlign w:val="superscript"/>
+        </w:rPr>
+        <w:t>th</w:t>
+      </w:r>
+      <w:r>
+        <w:rPr>
+          <w:rFonts w:cs="Arial"/>
+        </w:rPr>
+        <w:t>, 90</w:t>
+      </w:r>
+      <w:r>
+        <w:rPr>
+          <w:rFonts w:cs="Arial"/>
+          <w:vertAlign w:val="superscript"/>
+        </w:rPr>
+        <w:t>th</w:t>
+      </w:r>
+      <w:r>
+        <w:rPr>
+          <w:rFonts w:cs="Arial"/>
+        </w:rPr>
+        <w:t>, and 95</w:t>
+      </w:r>
+      <w:r>
+        <w:rPr>
+          <w:rFonts w:cs="Arial"/>
+          <w:vertAlign w:val="superscript"/>
+        </w:rPr>
+        <w:t>th</w:t>
+      </w:r>
+      <w:r>
+        <w:rPr>
+          <w:rFonts w:cs="Arial"/>
+        </w:rPr>
+        <w:t xml:space="preserve"> percentiles, by variable, based on the sampled values</w:t>
+      </w:r>
+      <w:r>
+        <w:rPr>
+          <w:rFonts w:cs="Arial"/>
+        </w:rPr>
+        <w:t>.</w:t>
+      </w:r>
+    </w:p>
+    <w:p>
+      <w:pPr>
+        <w:tabs>
+          <w:tab w:val="left" w:pos="1571"/>
+        </w:tabs>
+        <w:spacing w:after="0"/>
+        <w:rPr>
+          <w:rFonts w:cs="Arial"/>
+          <w:i/>
+        </w:rPr>
+      </w:pPr>
+    </w:p>
+    <w:p>
+      <w:pPr>
+        <w:numPr>
+          <w:ilvl w:val="0"/>
+          <w:numId w:val="8"/>
+        </w:numPr>
+        <w:tabs>
+          <w:tab w:val="left" w:pos="1571"/>
+        </w:tabs>
+        <w:spacing w:after="0"/>
+        <w:rPr>
+          <w:rFonts w:cs="Arial"/>
+        </w:rPr>
+      </w:pPr>
+      <w:r>
+        <w:rPr>
+          <w:rFonts w:cs="Arial"/>
+          <w:i/>
+        </w:rPr>
+        <w:t>Circular Summaries</w:t>
+      </w:r>
+      <w:r>
+        <w:rPr>
+          <w:rFonts w:cs="Arial"/>
+          <w:i/>
+        </w:rPr>
+        <w:t xml:space="preserve"> of Aspect</w:t>
+      </w:r>
+      <w:r>
+        <w:rPr>
+          <w:rFonts w:cs="Arial"/>
+          <w:i/>
+        </w:rPr>
+        <w:t xml:space="preserve">: </w:t>
+      </w:r>
+      <w:r>
+        <w:rPr>
+          <w:rFonts w:cs="Arial"/>
+        </w:rPr>
+        <w:t>A graphical summary of aspect statistics on a circular diagram, based on the sampled values. Spread and central tendency are depicted with a combination of circular histogram and kernel density estimate. The circular 50</w:t>
+      </w:r>
+      <w:r>
+        <w:rPr>
+          <w:rFonts w:cs="Arial"/>
+          <w:vertAlign w:val="superscript"/>
+        </w:rPr>
+        <w:t>th</w:t>
+      </w:r>
+      <w:r>
+        <w:rPr>
+          <w:rFonts w:cs="Arial"/>
+        </w:rPr>
+        <w:t xml:space="preserve"> percentile is shown with a red arrow and the 10</w:t>
+      </w:r>
+      <w:r>
+        <w:rPr>
+          <w:rFonts w:cs="Arial"/>
+          <w:vertAlign w:val="superscript"/>
+        </w:rPr>
+        <w:t>th</w:t>
+      </w:r>
+      <w:r>
+        <w:rPr>
+          <w:rFonts w:cs="Arial"/>
+        </w:rPr>
+        <w:t xml:space="preserve"> and 90</w:t>
+      </w:r>
+      <w:r>
+        <w:rPr>
+          <w:rFonts w:cs="Arial"/>
+          <w:vertAlign w:val="superscript"/>
+        </w:rPr>
+        <w:t>th</w:t>
+      </w:r>
+      <w:r>
+        <w:rPr>
+          <w:rFonts w:cs="Arial"/>
+        </w:rPr>
+        <w:t xml:space="preserve"> percentiles are shown with gray arrows. Arrow length is proportional to the directionality of the data: longer arrows suggest a more </w:t>
+      </w:r>
+      <w:r>
+        <w:rPr>
+          <w:rFonts w:cs="Arial"/>
+        </w:rPr>
+        <w:t xml:space="preserve">strongly </w:t>
+      </w:r>
+      <w:r>
+        <w:rPr>
+          <w:rFonts w:cs="Arial"/>
+        </w:rPr>
+        <w:t>directional pattern.</w:t>
+      </w:r>
+      <w:r>
+        <w:rPr>
+          <w:rFonts w:cs="Arial"/>
+        </w:rPr>
+        <w:t xml:space="preserve"> </w:t>
+      </w:r>
+      <w:r>
+        <w:rPr>
+          <w:rFonts w:cs="Arial"/>
+          <w:u w:val="single"/>
+        </w:rPr>
+        <w:t xml:space="preserve">Note: Summary of aspect data from landscapes with slopes &lt; 3% </w:t>
+      </w:r>
+      <w:r>
+        <w:rPr>
+          <w:rFonts w:cs="Arial"/>
+          <w:u w:val="single"/>
+        </w:rPr>
+        <w:t>are</w:t>
+      </w:r>
+      <w:r>
+        <w:rPr>
+          <w:rFonts w:cs="Arial"/>
+          <w:u w:val="single"/>
+        </w:rPr>
+        <w:t xml:space="preserve"> invalid</w:t>
+      </w:r>
+      <w:r>
+        <w:rPr>
+          <w:rFonts w:cs="Arial"/>
+        </w:rPr>
+        <w:t>.</w:t>
+      </w:r>
+    </w:p>
+    <w:p>
+      <w:pPr>
+        <w:tabs>
+          <w:tab w:val="left" w:pos="1571"/>
+        </w:tabs>
+        <w:spacing w:after="0"/>
+        <w:rPr>
+          <w:rFonts w:cs="Arial"/>
+        </w:rPr>
+      </w:pPr>
+    </w:p>
+    <w:p>
+      <w:pPr>
+        <w:numPr>
+          <w:ilvl w:val="0"/>
+          <w:numId w:val="8"/>
+        </w:numPr>
+        <w:tabs>
+          <w:tab w:val="left" w:pos="1571"/>
+        </w:tabs>
+        <w:spacing w:after="0"/>
+        <w:rPr>
+          <w:rFonts w:cs="Arial"/>
+          <w:i/>
+        </w:rPr>
+      </w:pPr>
+      <w:r>
+        <w:rPr>
+          <w:rFonts w:cs="Arial"/>
+          <w:i/>
+        </w:rPr>
+        <w:t xml:space="preserve">Slope Shape (Curvature) Summary: </w:t>
+      </w:r>
+      <w:r>
+        <w:rPr>
+          <w:rFonts w:cs="Arial"/>
+        </w:rPr>
+        <w:t>Table and graphical summary of slope shape, based on a classification of surface curvature values into “concave”, “linear”, and “convex” groups. Combinations of down-slope and across slope shapes are given as proportions.</w:t>
+      </w:r>
+    </w:p>
+    <w:p>
+      <w:pPr>
+        <w:tabs>
+          <w:tab w:val="left" w:pos="1571"/>
+        </w:tabs>
+        <w:spacing w:after="0"/>
+        <w:rPr>
+          <w:rFonts w:cs="Arial"/>
+          <w:i/>
+        </w:rPr>
+      </w:pPr>
+    </w:p>
+    <w:p>
+      <w:pPr>
+        <w:numPr>
+          <w:ilvl w:val="0"/>
+          <w:numId w:val="8"/>
+        </w:numPr>
+        <w:tabs>
+          <w:tab w:val="left" w:pos="1571"/>
+        </w:tabs>
+        <w:spacing w:after="0"/>
+        <w:rPr>
+          <w:rFonts w:cs="Arial"/>
+        </w:rPr>
+      </w:pPr>
+      <w:r>
+        <w:rPr>
+          <w:rFonts w:cs="Arial"/>
+          <w:i/>
+        </w:rPr>
+        <w:t xml:space="preserve">Geomorphon Landform Classification: </w:t>
+      </w:r>
+      <w:r>
+        <w:rPr>
+          <w:rFonts w:cs="Arial"/>
+        </w:rPr>
+        <w:t xml:space="preserve">A table of values and graphical representation of landform types, based on the sampled values, expressed as a proportion of the map unit. The Geomorphons algorithm is </w:t>
+      </w:r>
+      <w:hyperlink r:id="rId13" w:history="1">
         <w:r>
           <w:rPr>
             <w:rStyle w:val="Hyperlink"/>
             <w:rFonts w:cs="Arial"/>
           </w:rPr>
-          <w:fldChar w:fldCharType="end"/>
+          <w:t>a new approach to classification of landforms</w:t>
         </w:r>
-        <w:r>
-          <w:rPr>
-            <w:rFonts w:cs="Arial"/>
-          </w:rPr>
-          <w:delText xml:space="preserve"> for an </w:delText>
-        </w:r>
-        <w:r>
-          <w:rPr>
-            <w:rFonts w:cs="Arial"/>
-          </w:rPr>
-          <w:delText>example report)</w:delText>
-        </w:r>
-      </w:del>
-    </w:p>
-    <w:p>
-      <w:pPr>
-        <w:tabs>
-          <w:tab w:val="left" w:pos="1571"/>
-        </w:tabs>
-        <w:spacing w:after="0"/>
-        <w:rPr>
-          <w:rFonts w:cs="Arial"/>
-        </w:rPr>
-      </w:pPr>
-    </w:p>
-    <w:p>
-      <w:pPr>
-        <w:tabs>
-          <w:tab w:val="left" w:pos="1571"/>
-        </w:tabs>
-        <w:spacing w:after="0"/>
-        <w:rPr>
-          <w:rFonts w:cs="Arial"/>
-          <w:u w:val="single"/>
-        </w:rPr>
-      </w:pPr>
-      <w:r>
-        <w:rPr>
-          <w:rFonts w:cs="Arial"/>
-          <w:u w:val="single"/>
-        </w:rPr>
-        <w:t>Setup</w:t>
-      </w:r>
-    </w:p>
-    <w:p>
-      <w:pPr>
-        <w:tabs>
-          <w:tab w:val="left" w:pos="1571"/>
-        </w:tabs>
-        <w:spacing w:after="0"/>
-        <w:rPr>
-          <w:rFonts w:cs="Arial"/>
-        </w:rPr>
-      </w:pPr>
-      <w:r>
-        <w:rPr>
-          <w:rFonts w:cs="Arial"/>
-        </w:rPr>
-        <w:t>The mapunit summary report is provided as an R Markdown document (.Rmd file extension)</w:t>
-      </w:r>
-      <w:r>
-        <w:rPr>
-          <w:rFonts w:cs="Arial"/>
-        </w:rPr>
-        <w:t>, configuration file</w:t>
-      </w:r>
-      <w:r>
-        <w:rPr>
-          <w:rFonts w:cs="Arial"/>
-        </w:rPr>
-        <w:t xml:space="preserve"> (.R file extension)</w:t>
-      </w:r>
-      <w:r>
-        <w:rPr>
-          <w:rFonts w:cs="Arial"/>
-        </w:rPr>
-        <w:t xml:space="preserve">, </w:t>
-      </w:r>
-      <w:r>
-        <w:rPr>
-          <w:rFonts w:cs="Arial"/>
-        </w:rPr>
-        <w:t xml:space="preserve">and basic </w:t>
-      </w:r>
-      <w:r>
-        <w:rPr>
-          <w:rFonts w:cs="Arial"/>
-        </w:rPr>
-        <w:t>document</w:t>
-      </w:r>
-      <w:r>
-        <w:rPr>
-          <w:rFonts w:cs="Arial"/>
-        </w:rPr>
-        <w:t>ation</w:t>
-      </w:r>
-      <w:r>
-        <w:rPr>
-          <w:rFonts w:cs="Arial"/>
-        </w:rPr>
-        <w:t xml:space="preserve">. For users who are completely unfamiliar with the R Studio environment, </w:t>
-      </w:r>
-      <w:r>
-        <w:rPr>
-          <w:rFonts w:cs="Arial"/>
-        </w:rPr>
-        <w:t xml:space="preserve">there is a basic R studio tutorial provided in </w:t>
-      </w:r>
-      <w:del w:id="62" w:author="Wood, Jennifer - NRCS, Davis, CA" w:date="2016-07-19T14:24:00Z">
-        <w:r>
-          <w:fldChar w:fldCharType="begin"/>
-        </w:r>
-        <w:r>
-          <w:delInstrText xml:space="preserve"> HYPERLINK \l "_Appendix_1_-" </w:delInstrText>
-        </w:r>
-        <w:r>
-          <w:fldChar w:fldCharType="separate"/>
-        </w:r>
-        <w:r>
-          <w:rPr>
-            <w:rPrChange w:id="63" w:author="Wood, Jennifer - NRCS, Davis, CA" w:date="2016-07-19T14:24:00Z">
-              <w:rPr>
-                <w:rStyle w:val="Hyperlink"/>
-                <w:rFonts w:cs="Arial"/>
-              </w:rPr>
-            </w:rPrChange>
-          </w:rPr>
-          <w:delText>Appendix 1</w:delText>
-        </w:r>
-        <w:r>
-          <w:rPr>
-            <w:rStyle w:val="Hyperlink"/>
-            <w:rFonts w:cs="Arial"/>
-          </w:rPr>
-          <w:fldChar w:fldCharType="end"/>
-        </w:r>
-      </w:del>
-      <w:ins w:id="64" w:author="Wood, Jennifer - NRCS, Davis, CA" w:date="2016-07-19T14:24:00Z">
-        <w:r>
-          <w:rPr>
-            <w:rPrChange w:id="65" w:author="Wood, Jennifer - NRCS, Davis, CA" w:date="2016-07-19T14:24:00Z">
-              <w:rPr>
-                <w:rStyle w:val="Hyperlink"/>
-                <w:rFonts w:cs="Arial"/>
-              </w:rPr>
-            </w:rPrChange>
-          </w:rPr>
-          <w:t>Appendix 1</w:t>
-        </w:r>
-      </w:ins>
-      <w:r>
-        <w:rPr>
-          <w:rFonts w:cs="Arial"/>
-        </w:rPr>
-        <w:t xml:space="preserve"> </w:t>
-      </w:r>
-      <w:del w:id="66" w:author="Wood, Jennifer - NRCS, Davis, CA" w:date="2016-07-19T14:24:00Z">
-        <w:r>
-          <w:rPr>
-            <w:rFonts w:cs="Arial"/>
-          </w:rPr>
-          <w:delText xml:space="preserve">of </w:delText>
-        </w:r>
-      </w:del>
-      <w:ins w:id="67" w:author="Wood, Jennifer - NRCS, Davis, CA" w:date="2016-07-19T14:24:00Z">
-        <w:r>
-          <w:rPr>
-            <w:rFonts w:cs="Arial"/>
-            <w:bCs/>
-            <w:rPrChange w:id="68" w:author="Wood, Jennifer - NRCS, Davis, CA" w:date="2016-07-19T14:24:00Z">
-              <w:rPr>
-                <w:rFonts w:cs="Arial"/>
-                <w:b/>
-                <w:bCs/>
-              </w:rPr>
-            </w:rPrChange>
-          </w:rPr>
-          <w:t>in the document titled “Map Unit Summary Report Part 2 – Instructions</w:t>
-        </w:r>
-        <w:r>
-          <w:rPr>
-            <w:rFonts w:cs="Arial"/>
-            <w:b/>
-            <w:bCs/>
-          </w:rPr>
-          <w:t>”.</w:t>
-        </w:r>
-      </w:ins>
-      <w:del w:id="69" w:author="Wood, Jennifer - NRCS, Davis, CA" w:date="2016-07-19T14:24:00Z">
-        <w:r>
-          <w:rPr>
-            <w:rFonts w:cs="Arial"/>
-          </w:rPr>
-          <w:delText>this document</w:delText>
-        </w:r>
-      </w:del>
-      <w:ins w:id="70" w:author="Wood, Jennifer - NRCS, Davis, CA" w:date="2016-07-19T14:24:00Z">
-        <w:r>
-          <w:rPr>
-            <w:rFonts w:cs="Arial"/>
-          </w:rPr>
-          <w:t xml:space="preserve"> </w:t>
-        </w:r>
-      </w:ins>
-      <w:del w:id="71" w:author="Wood, Jennifer - NRCS, Davis, CA" w:date="2016-07-19T14:24:00Z">
-        <w:r>
-          <w:rPr>
-            <w:rFonts w:cs="Arial"/>
-          </w:rPr>
-          <w:delText xml:space="preserve">. </w:delText>
-        </w:r>
-      </w:del>
-      <w:r>
-        <w:rPr>
-          <w:rFonts w:cs="Arial"/>
-        </w:rPr>
-        <w:t>The .Rmd document is opened in R Studio and the user is directed to ensure that the rasters required for analysis are in a specified location</w:t>
-      </w:r>
-      <w:r>
-        <w:rPr>
-          <w:rFonts w:cs="Arial"/>
-        </w:rPr>
-        <w:t xml:space="preserve"> (defined in the file “config.R”)</w:t>
-      </w:r>
-      <w:r>
-        <w:rPr>
-          <w:rFonts w:cs="Arial"/>
-        </w:rPr>
-        <w:t>.</w:t>
-      </w:r>
-    </w:p>
-    <w:p>
-      <w:pPr>
-        <w:tabs>
-          <w:tab w:val="left" w:pos="1571"/>
-        </w:tabs>
-        <w:spacing w:after="0"/>
-        <w:rPr>
-          <w:rFonts w:cs="Arial"/>
-        </w:rPr>
-      </w:pPr>
-      <w:r>
-        <w:rPr>
-          <w:rFonts w:cs="Arial"/>
-        </w:rPr>
-        <w:t xml:space="preserve"> </w:t>
-      </w:r>
-    </w:p>
-    <w:p>
-      <w:pPr>
-        <w:tabs>
-          <w:tab w:val="left" w:pos="1571"/>
-        </w:tabs>
-        <w:spacing w:after="0"/>
-        <w:rPr>
-          <w:rFonts w:cs="Arial"/>
-          <w:u w:val="single"/>
-        </w:rPr>
-      </w:pPr>
-      <w:r>
-        <w:rPr>
-          <w:rFonts w:cs="Arial"/>
-          <w:u w:val="single"/>
-        </w:rPr>
-        <w:t>Inputs</w:t>
-      </w:r>
-    </w:p>
-    <w:p>
-      <w:pPr>
-        <w:tabs>
-          <w:tab w:val="left" w:pos="1571"/>
-        </w:tabs>
-        <w:spacing w:after="0"/>
-        <w:rPr>
-          <w:rFonts w:cs="Arial"/>
-        </w:rPr>
-      </w:pPr>
-      <w:r>
-        <w:rPr>
-          <w:rFonts w:cs="Arial"/>
-        </w:rPr>
-        <w:t xml:space="preserve">Two kinds of inputs are required. The first is a shape file (or </w:t>
-      </w:r>
-      <w:r>
-        <w:rPr>
-          <w:rFonts w:cs="Arial"/>
-        </w:rPr>
-        <w:t xml:space="preserve">ESRI file </w:t>
-      </w:r>
-      <w:r>
-        <w:rPr>
-          <w:rFonts w:cs="Arial"/>
-        </w:rPr>
-        <w:t xml:space="preserve">geodatabase) containing polygons associated with one or more map units. The second is a set of rasters that contain relevant environmental and terrain-shape properties. </w:t>
-      </w:r>
-      <w:r>
-        <w:rPr>
-          <w:rFonts w:cs="Arial"/>
-        </w:rPr>
-        <w:t xml:space="preserve">The set of raster data </w:t>
-      </w:r>
-      <w:r>
-        <w:rPr>
-          <w:rFonts w:cs="Arial"/>
-        </w:rPr>
-        <w:t>can be customized (regional 30 meter products, local 10 meter products, etc.) according to individual needs.</w:t>
-      </w:r>
-      <w:r>
-        <w:rPr>
-          <w:rFonts w:cs="Arial"/>
-        </w:rPr>
-        <w:t xml:space="preserve"> Raster files need not have the same coordinate system, extent, or grid size.</w:t>
-      </w:r>
-    </w:p>
-    <w:p>
-      <w:pPr>
-        <w:tabs>
-          <w:tab w:val="left" w:pos="1571"/>
-        </w:tabs>
-        <w:spacing w:after="0"/>
-        <w:rPr>
-          <w:rFonts w:cs="Arial"/>
-        </w:rPr>
-      </w:pPr>
-    </w:p>
-    <w:p>
-      <w:pPr>
-        <w:tabs>
-          <w:tab w:val="left" w:pos="1571"/>
-        </w:tabs>
-        <w:spacing w:after="0"/>
-        <w:rPr>
-          <w:rFonts w:cs="Arial"/>
-          <w:u w:val="single"/>
-        </w:rPr>
-      </w:pPr>
-      <w:r>
-        <w:rPr>
-          <w:rFonts w:cs="Arial"/>
-          <w:u w:val="single"/>
-        </w:rPr>
-        <w:t>Analysis</w:t>
-      </w:r>
-    </w:p>
-    <w:p>
-      <w:pPr>
-        <w:tabs>
-          <w:tab w:val="left" w:pos="1571"/>
-        </w:tabs>
-        <w:spacing w:after="0"/>
-        <w:rPr>
-          <w:rFonts w:cs="Arial"/>
-        </w:rPr>
-      </w:pPr>
-      <w:r>
-        <w:rPr>
-          <w:rFonts w:cs="Arial"/>
-        </w:rPr>
-        <w:t xml:space="preserve">The script is directed to sample a specified number of points per polygon (e.g. 1 point per acre by </w:t>
-      </w:r>
-      <w:commentRangeStart w:id="72"/>
-      <w:commentRangeStart w:id="73"/>
-      <w:r>
-        <w:rPr>
-          <w:rFonts w:cs="Arial"/>
-        </w:rPr>
-        <w:t>default</w:t>
-      </w:r>
-      <w:commentRangeEnd w:id="72"/>
-      <w:r>
-        <w:rPr>
-          <w:rStyle w:val="CommentReference"/>
-        </w:rPr>
-        <w:commentReference w:id="72"/>
-      </w:r>
-      <w:commentRangeEnd w:id="73"/>
-      <w:r>
-        <w:rPr>
-          <w:rStyle w:val="CommentReference"/>
-        </w:rPr>
-        <w:commentReference w:id="73"/>
-      </w:r>
-      <w:r>
-        <w:rPr>
-          <w:rFonts w:cs="Arial"/>
-        </w:rPr>
-        <w:t>) in the shape file</w:t>
-      </w:r>
-      <w:r>
-        <w:rPr>
-          <w:rFonts w:cs="Arial"/>
-        </w:rPr>
-        <w:t xml:space="preserve"> to be analyzed</w:t>
-      </w:r>
-      <w:r>
-        <w:rPr>
-          <w:rFonts w:cs="Arial"/>
-        </w:rPr>
-        <w:t>.  These points are used to extract the value of each of the rasters provided at each of the points. Various analyses are performed on this set of sampled values.</w:t>
-      </w:r>
-    </w:p>
-    <w:p>
-      <w:pPr>
-        <w:tabs>
-          <w:tab w:val="left" w:pos="1571"/>
-        </w:tabs>
-        <w:spacing w:after="0"/>
-        <w:rPr>
-          <w:rFonts w:cs="Arial"/>
-        </w:rPr>
-      </w:pPr>
-    </w:p>
-    <w:p>
-      <w:pPr>
-        <w:tabs>
-          <w:tab w:val="left" w:pos="1571"/>
-        </w:tabs>
-        <w:spacing w:after="0"/>
-        <w:rPr>
-          <w:rFonts w:cs="Arial"/>
-          <w:u w:val="single"/>
-        </w:rPr>
-      </w:pPr>
-      <w:r>
-        <w:rPr>
-          <w:rFonts w:cs="Arial"/>
-          <w:u w:val="single"/>
-        </w:rPr>
-        <w:t>Output</w:t>
-      </w:r>
-    </w:p>
-    <w:p>
-      <w:pPr>
-        <w:tabs>
-          <w:tab w:val="left" w:pos="1571"/>
-        </w:tabs>
-        <w:spacing w:after="0"/>
-        <w:rPr>
-          <w:rFonts w:cs="Arial"/>
-        </w:rPr>
-      </w:pPr>
-      <w:r>
-        <w:rPr>
-          <w:rFonts w:cs="Arial"/>
-        </w:rPr>
-        <w:t xml:space="preserve">In R Studio, on the toolbar for the .Rmd file, the user clicks on the </w:t>
-      </w:r>
-      <w:r>
-        <w:rPr>
-          <w:rFonts w:cs="Arial"/>
-        </w:rPr>
-        <w:t>“</w:t>
-      </w:r>
-      <w:r>
-        <w:rPr>
-          <w:rFonts w:cs="Arial"/>
-        </w:rPr>
-        <w:t>Knit HTML button</w:t>
-      </w:r>
-      <w:r>
-        <w:rPr>
-          <w:rFonts w:cs="Arial"/>
-        </w:rPr>
-        <w:t>”</w:t>
-      </w:r>
-      <w:r>
-        <w:rPr>
-          <w:rFonts w:cs="Arial"/>
-        </w:rPr>
-        <w:t>. R begins running the script which could take several minutes, depending on the size of the area being analyzed. The results are displayed in an HTML report that opens automatically and is also saved automatically to the working directory.</w:t>
-      </w:r>
-    </w:p>
-    <w:p>
-      <w:pPr>
-        <w:tabs>
-          <w:tab w:val="left" w:pos="1571"/>
-        </w:tabs>
-        <w:spacing w:after="0"/>
-        <w:rPr>
-          <w:rFonts w:cs="Arial"/>
-        </w:rPr>
-      </w:pPr>
-    </w:p>
-    <w:p>
-      <w:pPr>
-        <w:tabs>
-          <w:tab w:val="left" w:pos="1571"/>
-        </w:tabs>
-        <w:spacing w:after="0"/>
-        <w:rPr>
-          <w:rFonts w:cs="Arial"/>
-          <w:u w:val="single"/>
-        </w:rPr>
-      </w:pPr>
-      <w:r>
-        <w:rPr>
-          <w:rFonts w:cs="Arial"/>
-          <w:u w:val="single"/>
-        </w:rPr>
-        <w:t>Output displayed:</w:t>
-      </w:r>
-      <w:r>
-        <w:rPr>
-          <w:rFonts w:cs="Arial"/>
-          <w:u w:val="single"/>
-        </w:rPr>
-        <w:t xml:space="preserve"> </w:t>
-      </w:r>
-    </w:p>
-    <w:p>
-      <w:pPr>
-        <w:tabs>
-          <w:tab w:val="left" w:pos="1571"/>
-        </w:tabs>
-        <w:spacing w:after="0"/>
-        <w:rPr>
-          <w:rFonts w:cs="Arial"/>
-        </w:rPr>
-      </w:pPr>
-    </w:p>
-    <w:p>
-      <w:pPr>
-        <w:numPr>
-          <w:ilvl w:val="0"/>
-          <w:numId w:val="8"/>
-        </w:numPr>
-        <w:tabs>
-          <w:tab w:val="left" w:pos="1571"/>
-        </w:tabs>
-        <w:spacing w:after="0"/>
-        <w:rPr>
-          <w:rFonts w:cs="Arial"/>
-        </w:rPr>
-      </w:pPr>
-      <w:r>
-        <w:rPr>
-          <w:rFonts w:cs="Arial"/>
-          <w:i/>
-        </w:rPr>
-        <w:t>Input Data</w:t>
-      </w:r>
-      <w:r>
-        <w:rPr>
-          <w:rFonts w:cs="Arial"/>
-        </w:rPr>
-        <w:t>: variables and file path</w:t>
-      </w:r>
-    </w:p>
-    <w:p>
-      <w:pPr>
-        <w:tabs>
-          <w:tab w:val="left" w:pos="1571"/>
-        </w:tabs>
-        <w:spacing w:after="0"/>
-        <w:rPr>
-          <w:rFonts w:cs="Arial"/>
-          <w:i/>
-        </w:rPr>
-      </w:pPr>
-    </w:p>
-    <w:p>
-      <w:pPr>
-        <w:numPr>
-          <w:ilvl w:val="0"/>
-          <w:numId w:val="8"/>
-        </w:numPr>
-        <w:tabs>
-          <w:tab w:val="left" w:pos="1571"/>
-        </w:tabs>
-        <w:spacing w:after="0"/>
-        <w:rPr>
-          <w:rFonts w:cs="Arial"/>
-        </w:rPr>
-      </w:pPr>
-      <w:r>
-        <w:rPr>
-          <w:rFonts w:cs="Arial"/>
-          <w:i/>
-        </w:rPr>
-        <w:t>Area Summaries</w:t>
-      </w:r>
-      <w:r>
-        <w:rPr>
-          <w:rFonts w:cs="Arial"/>
-        </w:rPr>
-        <w:t>: map unit total acreage and  5</w:t>
-      </w:r>
-      <w:r>
-        <w:rPr>
-          <w:rFonts w:cs="Arial"/>
-          <w:vertAlign w:val="superscript"/>
-        </w:rPr>
-        <w:t xml:space="preserve">th, </w:t>
-      </w:r>
-      <w:r>
-        <w:rPr>
-          <w:rFonts w:cs="Arial"/>
-        </w:rPr>
-        <w:t>10</w:t>
-      </w:r>
-      <w:r>
-        <w:rPr>
-          <w:rFonts w:cs="Arial"/>
-          <w:vertAlign w:val="superscript"/>
-        </w:rPr>
-        <w:t>th</w:t>
-      </w:r>
-      <w:r>
-        <w:rPr>
-          <w:rFonts w:cs="Arial"/>
-        </w:rPr>
-        <w:t>, 25</w:t>
-      </w:r>
-      <w:r>
-        <w:rPr>
-          <w:rFonts w:cs="Arial"/>
-          <w:vertAlign w:val="superscript"/>
-        </w:rPr>
-        <w:t>th</w:t>
-      </w:r>
-      <w:r>
-        <w:rPr>
-          <w:rFonts w:cs="Arial"/>
-        </w:rPr>
-        <w:t>, 50</w:t>
-      </w:r>
-      <w:r>
-        <w:rPr>
-          <w:rFonts w:cs="Arial"/>
-          <w:vertAlign w:val="superscript"/>
-        </w:rPr>
-        <w:t>th</w:t>
-      </w:r>
-      <w:r>
-        <w:rPr>
-          <w:rFonts w:cs="Arial"/>
-        </w:rPr>
-        <w:t>, 75</w:t>
-      </w:r>
-      <w:r>
-        <w:rPr>
-          <w:rFonts w:cs="Arial"/>
-          <w:vertAlign w:val="superscript"/>
-        </w:rPr>
-        <w:t>th</w:t>
-      </w:r>
-      <w:r>
-        <w:rPr>
-          <w:rFonts w:cs="Arial"/>
-        </w:rPr>
-        <w:t>, 90</w:t>
-      </w:r>
-      <w:r>
-        <w:rPr>
-          <w:rFonts w:cs="Arial"/>
-          <w:vertAlign w:val="superscript"/>
-        </w:rPr>
-        <w:t>th</w:t>
-      </w:r>
-      <w:r>
-        <w:rPr>
-          <w:rFonts w:cs="Arial"/>
-        </w:rPr>
-        <w:t>, and 95</w:t>
-      </w:r>
-      <w:r>
-        <w:rPr>
-          <w:rFonts w:cs="Arial"/>
-          <w:vertAlign w:val="superscript"/>
-        </w:rPr>
-        <w:t>th</w:t>
-      </w:r>
-      <w:r>
-        <w:rPr>
-          <w:rFonts w:cs="Arial"/>
-        </w:rPr>
-        <w:t xml:space="preserve"> percentiles of polygon acreage</w:t>
-      </w:r>
-    </w:p>
-    <w:p>
-      <w:pPr>
-        <w:tabs>
-          <w:tab w:val="left" w:pos="1571"/>
-        </w:tabs>
-        <w:spacing w:after="0"/>
-        <w:rPr>
-          <w:rFonts w:cs="Arial"/>
-          <w:i/>
-        </w:rPr>
-      </w:pPr>
-    </w:p>
-    <w:p>
-      <w:pPr>
-        <w:numPr>
-          <w:ilvl w:val="0"/>
-          <w:numId w:val="8"/>
-        </w:numPr>
-        <w:tabs>
-          <w:tab w:val="left" w:pos="1571"/>
-        </w:tabs>
-        <w:spacing w:after="0"/>
-        <w:rPr>
-          <w:rFonts w:cs="Arial"/>
-          <w:i/>
-        </w:rPr>
-      </w:pPr>
-      <w:r>
-        <w:rPr>
-          <w:rFonts w:cs="Arial"/>
-          <w:i/>
-        </w:rPr>
-        <w:t>Box and Whisker Plots:</w:t>
-      </w:r>
-      <w:r>
-        <w:rPr>
-          <w:rFonts w:cs="Arial"/>
-        </w:rPr>
-        <w:t xml:space="preserve"> Whiskers extend from the 5th to 95th </w:t>
-      </w:r>
-      <w:r>
-        <w:fldChar w:fldCharType="begin"/>
-      </w:r>
-      <w:r>
-        <w:instrText xml:space="preserve"> HYPERLINK "https://en.wikipedia.org/wiki/Percentile" </w:instrText>
-      </w:r>
-      <w:r>
-        <w:fldChar w:fldCharType="separate"/>
-      </w:r>
-      <w:r>
-        <w:rPr>
-          <w:rStyle w:val="Hyperlink"/>
-          <w:rFonts w:cs="Arial"/>
-        </w:rPr>
-        <w:t>percentiles</w:t>
-      </w:r>
-      <w:r>
-        <w:rPr>
-          <w:rStyle w:val="Hyperlink"/>
-          <w:rFonts w:cs="Arial"/>
-        </w:rPr>
-        <w:fldChar w:fldCharType="end"/>
-      </w:r>
-      <w:r>
-        <w:rPr>
-          <w:rFonts w:cs="Arial"/>
-        </w:rPr>
-        <w:t>, the body represents the 25th through 75th percentiles, and the dot is the 50th percentile</w:t>
-      </w:r>
-    </w:p>
-    <w:p>
-      <w:pPr>
-        <w:tabs>
-          <w:tab w:val="left" w:pos="1571"/>
-        </w:tabs>
-        <w:spacing w:after="0"/>
-        <w:rPr>
-          <w:rFonts w:cs="Arial"/>
-          <w:i/>
-        </w:rPr>
-      </w:pPr>
-    </w:p>
-    <w:p>
-      <w:pPr>
-        <w:numPr>
-          <w:ilvl w:val="0"/>
-          <w:numId w:val="8"/>
-        </w:numPr>
-        <w:tabs>
-          <w:tab w:val="left" w:pos="1571"/>
-        </w:tabs>
-        <w:spacing w:after="0"/>
-        <w:rPr>
-          <w:rFonts w:cs="Arial"/>
-        </w:rPr>
-      </w:pPr>
-      <w:r>
-        <w:rPr>
-          <w:rFonts w:cs="Arial"/>
-          <w:i/>
-        </w:rPr>
-        <w:t xml:space="preserve">Density Plots: </w:t>
-      </w:r>
-      <w:r>
-        <w:rPr>
-          <w:rFonts w:cs="Arial"/>
-        </w:rPr>
-        <w:t xml:space="preserve">These are equivalent to a smoothed histogram, and visually display the distribution of the raster values across the range of those values in the map unit. They are more appropriate than histograms for continuous data, which can be sensitive to ‘bin size’ or size of class. </w:t>
-      </w:r>
-    </w:p>
-    <w:p>
-      <w:pPr>
-        <w:tabs>
-          <w:tab w:val="left" w:pos="1571"/>
-        </w:tabs>
-        <w:spacing w:after="0"/>
-        <w:rPr>
-          <w:rFonts w:cs="Arial"/>
-        </w:rPr>
-      </w:pPr>
-    </w:p>
-    <w:p>
-      <w:pPr>
-        <w:numPr>
-          <w:ilvl w:val="0"/>
-          <w:numId w:val="8"/>
-        </w:numPr>
-        <w:tabs>
-          <w:tab w:val="left" w:pos="1571"/>
-        </w:tabs>
-        <w:spacing w:after="0"/>
-        <w:rPr>
-          <w:rFonts w:cs="Arial"/>
-          <w:i/>
-        </w:rPr>
-      </w:pPr>
-      <w:r>
-        <w:rPr>
-          <w:rFonts w:cs="Arial"/>
-          <w:i/>
-        </w:rPr>
-        <w:t xml:space="preserve">Tabular Summaries: </w:t>
-      </w:r>
-      <w:r>
-        <w:rPr>
-          <w:rFonts w:cs="Arial"/>
-        </w:rPr>
-        <w:t>5</w:t>
-      </w:r>
-      <w:r>
-        <w:rPr>
-          <w:rFonts w:cs="Arial"/>
-          <w:vertAlign w:val="superscript"/>
-        </w:rPr>
-        <w:t>th</w:t>
-      </w:r>
-      <w:r>
-        <w:rPr>
-          <w:rFonts w:cs="Arial"/>
-        </w:rPr>
-        <w:t>, 10</w:t>
-      </w:r>
-      <w:r>
-        <w:rPr>
-          <w:rFonts w:cs="Arial"/>
-          <w:vertAlign w:val="superscript"/>
-        </w:rPr>
-        <w:t>th</w:t>
-      </w:r>
-      <w:r>
-        <w:rPr>
-          <w:rFonts w:cs="Arial"/>
-        </w:rPr>
-        <w:t>, 25</w:t>
-      </w:r>
-      <w:r>
-        <w:rPr>
-          <w:rFonts w:cs="Arial"/>
-          <w:vertAlign w:val="superscript"/>
-        </w:rPr>
-        <w:t>th</w:t>
-      </w:r>
-      <w:r>
-        <w:rPr>
-          <w:rFonts w:cs="Arial"/>
-        </w:rPr>
-        <w:t>, 50</w:t>
-      </w:r>
-      <w:r>
-        <w:rPr>
-          <w:rFonts w:cs="Arial"/>
-          <w:vertAlign w:val="superscript"/>
-        </w:rPr>
-        <w:t>th</w:t>
-      </w:r>
-      <w:r>
-        <w:rPr>
-          <w:rFonts w:cs="Arial"/>
-        </w:rPr>
-        <w:t>, 75</w:t>
-      </w:r>
-      <w:r>
-        <w:rPr>
-          <w:rFonts w:cs="Arial"/>
-          <w:vertAlign w:val="superscript"/>
-        </w:rPr>
-        <w:t>th</w:t>
-      </w:r>
-      <w:r>
-        <w:rPr>
-          <w:rFonts w:cs="Arial"/>
-        </w:rPr>
-        <w:t>, 90</w:t>
-      </w:r>
-      <w:r>
-        <w:rPr>
-          <w:rFonts w:cs="Arial"/>
-          <w:vertAlign w:val="superscript"/>
-        </w:rPr>
-        <w:t>th</w:t>
-      </w:r>
-      <w:r>
-        <w:rPr>
-          <w:rFonts w:cs="Arial"/>
-        </w:rPr>
-        <w:t>, and 95</w:t>
-      </w:r>
-      <w:r>
-        <w:rPr>
-          <w:rFonts w:cs="Arial"/>
-          <w:vertAlign w:val="superscript"/>
-        </w:rPr>
-        <w:t>th</w:t>
-      </w:r>
-      <w:r>
-        <w:rPr>
-          <w:rFonts w:cs="Arial"/>
-        </w:rPr>
-        <w:t xml:space="preserve"> percentiles, by variable, based on the sampled values</w:t>
-      </w:r>
-      <w:r>
-        <w:rPr>
-          <w:rFonts w:cs="Arial"/>
-        </w:rPr>
-        <w:t>.</w:t>
-      </w:r>
-    </w:p>
-    <w:p>
-      <w:pPr>
-        <w:tabs>
-          <w:tab w:val="left" w:pos="1571"/>
-        </w:tabs>
-        <w:spacing w:after="0"/>
-        <w:rPr>
-          <w:rFonts w:cs="Arial"/>
-          <w:i/>
-        </w:rPr>
-      </w:pPr>
-    </w:p>
-    <w:p>
-      <w:pPr>
-        <w:numPr>
-          <w:ilvl w:val="0"/>
-          <w:numId w:val="8"/>
-        </w:numPr>
-        <w:tabs>
-          <w:tab w:val="left" w:pos="1571"/>
-        </w:tabs>
-        <w:spacing w:after="0"/>
-        <w:rPr>
-          <w:rFonts w:cs="Arial"/>
-        </w:rPr>
-      </w:pPr>
-      <w:r>
-        <w:rPr>
-          <w:rFonts w:cs="Arial"/>
-          <w:i/>
-        </w:rPr>
-        <w:t>Circular Summaries</w:t>
-      </w:r>
-      <w:r>
-        <w:rPr>
-          <w:rFonts w:cs="Arial"/>
-          <w:i/>
-        </w:rPr>
-        <w:t xml:space="preserve"> of Aspect</w:t>
-      </w:r>
-      <w:r>
-        <w:rPr>
-          <w:rFonts w:cs="Arial"/>
-          <w:i/>
-        </w:rPr>
-        <w:t xml:space="preserve">: </w:t>
-      </w:r>
-      <w:r>
-        <w:rPr>
-          <w:rFonts w:cs="Arial"/>
-        </w:rPr>
-        <w:t>A graphical summary of aspect statistics on a circular diagram, based on the sampled values. Spread and central tendency are depicted with a combination of circular histogram and kernel density estimate. The circular 50</w:t>
-      </w:r>
-      <w:r>
-        <w:rPr>
-          <w:rFonts w:cs="Arial"/>
-          <w:vertAlign w:val="superscript"/>
-        </w:rPr>
-        <w:t>th</w:t>
-      </w:r>
-      <w:r>
-        <w:rPr>
-          <w:rFonts w:cs="Arial"/>
-        </w:rPr>
-        <w:t xml:space="preserve"> percentile is shown with a red arrow and the 10</w:t>
-      </w:r>
-      <w:r>
-        <w:rPr>
-          <w:rFonts w:cs="Arial"/>
-          <w:vertAlign w:val="superscript"/>
-        </w:rPr>
-        <w:t>th</w:t>
-      </w:r>
-      <w:r>
-        <w:rPr>
-          <w:rFonts w:cs="Arial"/>
-        </w:rPr>
-        <w:t xml:space="preserve"> and 90</w:t>
-      </w:r>
-      <w:r>
-        <w:rPr>
-          <w:rFonts w:cs="Arial"/>
-          <w:vertAlign w:val="superscript"/>
-        </w:rPr>
-        <w:t>th</w:t>
-      </w:r>
-      <w:r>
-        <w:rPr>
-          <w:rFonts w:cs="Arial"/>
-        </w:rPr>
-        <w:t xml:space="preserve"> percentiles are shown with gray arrows. Arrow length is proportional to the directionality of the data: longer arrows suggest a more </w:t>
-      </w:r>
-      <w:r>
-        <w:rPr>
-          <w:rFonts w:cs="Arial"/>
-        </w:rPr>
-        <w:t xml:space="preserve">strongly </w:t>
-      </w:r>
-      <w:r>
-        <w:rPr>
-          <w:rFonts w:cs="Arial"/>
-        </w:rPr>
-        <w:t>directional pattern.</w:t>
-      </w:r>
-      <w:r>
-        <w:rPr>
-          <w:rFonts w:cs="Arial"/>
-        </w:rPr>
-        <w:t xml:space="preserve"> </w:t>
-      </w:r>
-      <w:r>
-        <w:rPr>
-          <w:rFonts w:cs="Arial"/>
-          <w:u w:val="single"/>
-        </w:rPr>
-        <w:t xml:space="preserve">Note: Summary of aspect data from landscapes with slopes &lt; 3% </w:t>
-      </w:r>
-      <w:r>
-        <w:rPr>
-          <w:rFonts w:cs="Arial"/>
-          <w:u w:val="single"/>
-        </w:rPr>
-        <w:t>are</w:t>
-      </w:r>
-      <w:r>
-        <w:rPr>
-          <w:rFonts w:cs="Arial"/>
-          <w:u w:val="single"/>
-        </w:rPr>
-        <w:t xml:space="preserve"> invalid</w:t>
-      </w:r>
-      <w:r>
-        <w:rPr>
-          <w:rFonts w:cs="Arial"/>
-        </w:rPr>
-        <w:t>.</w:t>
-      </w:r>
-    </w:p>
-    <w:p>
-      <w:pPr>
-        <w:tabs>
-          <w:tab w:val="left" w:pos="1571"/>
-        </w:tabs>
-        <w:spacing w:after="0"/>
-        <w:rPr>
-          <w:rFonts w:cs="Arial"/>
-        </w:rPr>
-      </w:pPr>
-    </w:p>
-    <w:p>
-      <w:pPr>
-        <w:numPr>
-          <w:ilvl w:val="0"/>
-          <w:numId w:val="8"/>
-        </w:numPr>
-        <w:tabs>
-          <w:tab w:val="left" w:pos="1571"/>
-        </w:tabs>
-        <w:spacing w:after="0"/>
-        <w:rPr>
-          <w:rFonts w:cs="Arial"/>
-          <w:i/>
-        </w:rPr>
-      </w:pPr>
-      <w:r>
-        <w:rPr>
-          <w:rFonts w:cs="Arial"/>
-          <w:i/>
-        </w:rPr>
-        <w:t xml:space="preserve">Slope Shape (Curvature) Summary: </w:t>
-      </w:r>
-      <w:r>
-        <w:rPr>
-          <w:rFonts w:cs="Arial"/>
-        </w:rPr>
-        <w:t>Table and graphical summary of slope shape, based on a classification of surface curvature values into “concave”, “linear”, and “convex” groups. Combinations of down-slope and across slope shapes are given as proportions.</w:t>
-      </w:r>
-    </w:p>
-    <w:p>
-      <w:pPr>
-        <w:tabs>
-          <w:tab w:val="left" w:pos="1571"/>
-        </w:tabs>
-        <w:spacing w:after="0"/>
-        <w:rPr>
-          <w:rFonts w:cs="Arial"/>
-          <w:i/>
-        </w:rPr>
-      </w:pPr>
-    </w:p>
-    <w:p>
-      <w:pPr>
-        <w:numPr>
-          <w:ilvl w:val="0"/>
-          <w:numId w:val="8"/>
-        </w:numPr>
-        <w:tabs>
-          <w:tab w:val="left" w:pos="1571"/>
-        </w:tabs>
-        <w:spacing w:after="0"/>
-        <w:rPr>
-          <w:rFonts w:cs="Arial"/>
-        </w:rPr>
-      </w:pPr>
-      <w:r>
-        <w:rPr>
-          <w:rFonts w:cs="Arial"/>
-          <w:i/>
-        </w:rPr>
-        <w:t xml:space="preserve">Geomorphon Landform Classification: </w:t>
-      </w:r>
-      <w:r>
-        <w:rPr>
-          <w:rFonts w:cs="Arial"/>
-        </w:rPr>
-        <w:t xml:space="preserve">A table of values and graphical representation of landform types, based on the sampled values, expressed as a proportion of the map unit. The Geomorphons algorithm is </w:t>
-      </w:r>
-      <w:r>
-        <w:fldChar w:fldCharType="begin"/>
-      </w:r>
-      <w:r>
-        <w:instrText xml:space="preserve"> HYPERLINK "http://geomorphometry.org/StepinskiJasiewicz2011" </w:instrText>
-      </w:r>
-      <w:r>
-        <w:fldChar w:fldCharType="separate"/>
-      </w:r>
-      <w:r>
-        <w:rPr>
-          <w:rStyle w:val="Hyperlink"/>
-          <w:rFonts w:cs="Arial"/>
-        </w:rPr>
-        <w:t>a new approach to classification of landforms</w:t>
-      </w:r>
-      <w:r>
-        <w:rPr>
-          <w:rStyle w:val="Hyperlink"/>
-          <w:rFonts w:cs="Arial"/>
-        </w:rPr>
-        <w:fldChar w:fldCharType="end"/>
-      </w:r>
+      </w:hyperlink>
       <w:r>
         <w:rPr>
           <w:rFonts w:cs="Arial"/>
@@ -4531,7 +3940,7 @@
                     </pic:cNvPicPr>
                   </pic:nvPicPr>
                   <pic:blipFill>
-                    <a:blip r:embed="rId10">
+                    <a:blip r:embed="rId14">
                       <a:extLst>
                         <a:ext uri="{28A0092B-C50C-407E-A947-70E740481C1C}">
                           <a14:useLocalDpi xmlns:a14="http://schemas.microsoft.com/office/drawing/2010/main" val="0"/>
@@ -4690,8 +4099,8 @@
         </w:rPr>
         <w:t xml:space="preserve">are based on a regional 30m resolution, integer </w:t>
       </w:r>
-      <w:commentRangeStart w:id="74"/>
-      <w:commentRangeStart w:id="75"/>
+      <w:commentRangeStart w:id="4"/>
+      <w:commentRangeStart w:id="5"/>
       <w:r>
         <w:rPr>
           <w:rFonts w:cs="Arial"/>
@@ -4699,19 +4108,19 @@
         </w:rPr>
         <w:t>DEM</w:t>
       </w:r>
-      <w:commentRangeEnd w:id="74"/>
+      <w:commentRangeEnd w:id="4"/>
       <w:r>
         <w:rPr>
           <w:rStyle w:val="CommentReference"/>
         </w:rPr>
-        <w:commentReference w:id="74"/>
-      </w:r>
-      <w:commentRangeEnd w:id="75"/>
+        <w:commentReference w:id="4"/>
+      </w:r>
+      <w:commentRangeEnd w:id="5"/>
       <w:r>
         <w:rPr>
           <w:rStyle w:val="CommentReference"/>
         </w:rPr>
-        <w:commentReference w:id="75"/>
+        <w:commentReference w:id="5"/>
       </w:r>
       <w:r>
         <w:rPr>
@@ -5163,7 +4572,7 @@
           <w:bCs/>
         </w:rPr>
       </w:pPr>
-      <w:commentRangeStart w:id="76"/>
+      <w:commentRangeStart w:id="6"/>
       <w:r>
         <w:rPr>
           <w:rFonts w:cs="Arial"/>
@@ -5185,12 +4594,12 @@
         </w:rPr>
         <w:t>.</w:t>
       </w:r>
-      <w:commentRangeEnd w:id="76"/>
+      <w:commentRangeEnd w:id="6"/>
       <w:r>
         <w:rPr>
           <w:rStyle w:val="CommentReference"/>
         </w:rPr>
-        <w:commentReference w:id="76"/>
+        <w:commentReference w:id="6"/>
       </w:r>
     </w:p>
     <w:p>
@@ -5208,7 +4617,7 @@
           <w:bCs/>
         </w:rPr>
       </w:pPr>
-      <w:commentRangeStart w:id="77"/>
+      <w:commentRangeStart w:id="7"/>
       <w:r>
         <w:rPr>
           <w:rFonts w:cs="Arial"/>
@@ -5216,12 +4625,12 @@
         </w:rPr>
         <w:t>Addition of script to evaluate non-continuous or classified values such as land cover.</w:t>
       </w:r>
-      <w:commentRangeEnd w:id="77"/>
+      <w:commentRangeEnd w:id="7"/>
       <w:r>
         <w:rPr>
           <w:rStyle w:val="CommentReference"/>
         </w:rPr>
-        <w:commentReference w:id="77"/>
+        <w:commentReference w:id="7"/>
       </w:r>
     </w:p>
     <w:p>
@@ -5285,7 +4694,7 @@
                     </pic:cNvPicPr>
                   </pic:nvPicPr>
                   <pic:blipFill>
-                    <a:blip r:embed="rId11" cstate="print">
+                    <a:blip r:embed="rId15" cstate="print">
                       <a:extLst>
                         <a:ext uri="{28A0092B-C50C-407E-A947-70E740481C1C}">
                           <a14:useLocalDpi xmlns:a14="http://schemas.microsoft.com/office/drawing/2010/main" val="0"/>
@@ -5329,27 +4738,14 @@
       <w:r>
         <w:t xml:space="preserve">Figure </w:t>
       </w:r>
-      <w:r>
-        <w:fldChar w:fldCharType="begin"/>
-      </w:r>
-      <w:r>
-        <w:instrText xml:space="preserve"> SEQ Figure \* ARABIC </w:instrText>
-      </w:r>
-      <w:r>
-        <w:fldChar w:fldCharType="separate"/>
-      </w:r>
-      <w:r>
-        <w:rPr>
-          <w:noProof/>
-        </w:rPr>
-        <w:t>1</w:t>
-      </w:r>
-      <w:r>
-        <w:rPr>
-          <w:noProof/>
-        </w:rPr>
-        <w:fldChar w:fldCharType="end"/>
-      </w:r>
+      <w:fldSimple w:instr=" SEQ Figure \* ARABIC ">
+        <w:r>
+          <w:rPr>
+            <w:noProof/>
+          </w:rPr>
+          <w:t>1</w:t>
+        </w:r>
+      </w:fldSimple>
       <w:r>
         <w:t xml:space="preserve">: </w:t>
       </w:r>
@@ -5361,23 +4757,18 @@
       <w:pPr>
         <w:pStyle w:val="Heading1"/>
       </w:pPr>
-      <w:bookmarkStart w:id="78" w:name="_Appendix_1_-"/>
-      <w:bookmarkStart w:id="79" w:name="_Appendix_2_–"/>
-      <w:bookmarkEnd w:id="78"/>
-      <w:bookmarkEnd w:id="79"/>
+      <w:bookmarkStart w:id="8" w:name="_Appendix_1_-"/>
+      <w:bookmarkStart w:id="9" w:name="_Appendix_2_–"/>
+      <w:bookmarkEnd w:id="8"/>
+      <w:bookmarkEnd w:id="9"/>
     </w:p>
     <w:sectPr>
-      <w:headerReference w:type="default" r:id="rId12"/>
-      <w:footerReference w:type="default" r:id="rId13"/>
+      <w:headerReference w:type="default" r:id="rId16"/>
+      <w:footerReference w:type="default" r:id="rId17"/>
       <w:pgSz w:w="12240" w:h="15840"/>
       <w:pgMar w:top="1440" w:right="1080" w:bottom="1440" w:left="1080" w:header="720" w:footer="720" w:gutter="0"/>
       <w:cols w:space="720"/>
       <w:docGrid w:linePitch="360"/>
-      <w:sectPrChange w:id="84" w:author="Wood, Jennifer - NRCS, Davis, CA" w:date="2016-07-19T14:25:00Z">
-        <w:sectPr>
-          <w:pgMar w:top="1080" w:right="1080" w:bottom="432" w:left="1080" w:header="720" w:footer="720" w:gutter="0"/>
-        </w:sectPr>
-      </w:sectPrChange>
     </w:sectPr>
   </w:body>
 </w:document>
@@ -5385,7 +4776,7 @@
 
 <file path=word/comments.xml><?xml version="1.0" encoding="utf-8"?>
 <w:comments xmlns:wpc="http://schemas.microsoft.com/office/word/2010/wordprocessingCanvas" xmlns:mc="http://schemas.openxmlformats.org/markup-compatibility/2006" xmlns:o="urn:schemas-microsoft-com:office:office" xmlns:r="http://schemas.openxmlformats.org/officeDocument/2006/relationships" xmlns:m="http://schemas.openxmlformats.org/officeDocument/2006/math" xmlns:v="urn:schemas-microsoft-com:vml" xmlns:wp14="http://schemas.microsoft.com/office/word/2010/wordprocessingDrawing" xmlns:wp="http://schemas.openxmlformats.org/drawingml/2006/wordprocessingDrawing" xmlns:w10="urn:schemas-microsoft-com:office:word" xmlns:w="http://schemas.openxmlformats.org/wordprocessingml/2006/main" xmlns:w14="http://schemas.microsoft.com/office/word/2010/wordml" xmlns:w15="http://schemas.microsoft.com/office/word/2012/wordml" xmlns:wpg="http://schemas.microsoft.com/office/word/2010/wordprocessingGroup" xmlns:wpi="http://schemas.microsoft.com/office/word/2010/wordprocessingInk" xmlns:wne="http://schemas.microsoft.com/office/word/2006/wordml" xmlns:wps="http://schemas.microsoft.com/office/word/2010/wordprocessingShape" mc:Ignorable="w14 w15 wp14">
-  <w:comment w:id="72" w:author="Wood, Jennifer - NRCS, Davis, CA" w:date="2016-07-05T14:53:00Z" w:initials="WJ-NDC">
+  <w:comment w:id="2" w:author="Wood, Jennifer - NRCS, Davis, CA" w:date="2016-07-05T14:53:00Z" w:initials="WJ-NDC">
     <w:p>
       <w:pPr>
         <w:pStyle w:val="CommentText"/>
@@ -5401,7 +4792,7 @@
       </w:r>
     </w:p>
   </w:comment>
-  <w:comment w:id="73" w:author="Beaudette, Dylan - NRCS, Sonora, CA" w:date="2016-07-11T10:04:00Z" w:initials="BD-NSC">
+  <w:comment w:id="3" w:author="Beaudette, Dylan - NRCS, Sonora, CA" w:date="2016-07-11T10:04:00Z" w:initials="BD-NSC">
     <w:p>
       <w:pPr>
         <w:pStyle w:val="CommentText"/>
@@ -5420,7 +4811,7 @@
       </w:r>
     </w:p>
   </w:comment>
-  <w:comment w:id="74" w:author="Wood, Jennifer - NRCS, Davis, CA" w:date="2016-07-05T14:58:00Z" w:initials="WJ-NDC">
+  <w:comment w:id="4" w:author="Wood, Jennifer - NRCS, Davis, CA" w:date="2016-07-05T14:58:00Z" w:initials="WJ-NDC">
     <w:p>
       <w:pPr>
         <w:pStyle w:val="CommentText"/>
@@ -5436,7 +4827,7 @@
       </w:r>
     </w:p>
   </w:comment>
-  <w:comment w:id="75" w:author="Beaudette, Dylan - NRCS, Sonora, CA" w:date="2016-07-11T10:09:00Z" w:initials="BD-NSC">
+  <w:comment w:id="5" w:author="Beaudette, Dylan - NRCS, Sonora, CA" w:date="2016-07-11T10:09:00Z" w:initials="BD-NSC">
     <w:p>
       <w:pPr>
         <w:pStyle w:val="CommentText"/>
@@ -5452,7 +4843,7 @@
       </w:r>
     </w:p>
   </w:comment>
-  <w:comment w:id="76" w:author="Beaudette, Dylan - NRCS, Sonora, CA" w:date="2016-07-11T10:20:00Z" w:initials="BD-NSC">
+  <w:comment w:id="6" w:author="Beaudette, Dylan - NRCS, Sonora, CA" w:date="2016-07-11T10:20:00Z" w:initials="BD-NSC">
     <w:p>
       <w:pPr>
         <w:pStyle w:val="CommentText"/>
@@ -5468,7 +4859,7 @@
       </w:r>
     </w:p>
   </w:comment>
-  <w:comment w:id="77" w:author="Beaudette, Dylan - NRCS, Sonora, CA" w:date="2016-07-11T10:20:00Z" w:initials="BD-NSC">
+  <w:comment w:id="7" w:author="Beaudette, Dylan - NRCS, Sonora, CA" w:date="2016-07-11T10:20:00Z" w:initials="BD-NSC">
     <w:p>
       <w:pPr>
         <w:pStyle w:val="CommentText"/>
@@ -5603,9 +4994,6 @@
         <w:tab w:val="clear" w:pos="9360"/>
         <w:tab w:val="right" w:pos="10080"/>
       </w:tabs>
-      <w:rPr>
-        <w:ins w:id="80" w:author="Wood, Jennifer - NRCS, Davis, CA" w:date="2016-07-18T12:12:00Z"/>
-      </w:rPr>
     </w:pPr>
     <w:r>
       <w:ptab w:relativeTo="margin" w:alignment="right" w:leader="none"/>
@@ -5628,27 +5016,14 @@
     <w:r>
       <w:fldChar w:fldCharType="end"/>
     </w:r>
-    <w:r>
-      <w:fldChar w:fldCharType="begin"/>
-    </w:r>
-    <w:r>
-      <w:instrText xml:space="preserve"> FILENAME  \* Caps  \* MERGEFORMAT </w:instrText>
-    </w:r>
-    <w:r>
-      <w:fldChar w:fldCharType="separate"/>
-    </w:r>
-    <w:r>
-      <w:rPr>
-        <w:noProof/>
-      </w:rPr>
-      <w:t>Map Unit Summary Report Part 1 - Background.Docx</w:t>
-    </w:r>
-    <w:r>
-      <w:rPr>
-        <w:noProof/>
-      </w:rPr>
-      <w:fldChar w:fldCharType="end"/>
-    </w:r>
+    <w:fldSimple w:instr=" FILENAME  \* Caps  \* MERGEFORMAT ">
+      <w:r>
+        <w:rPr>
+          <w:noProof/>
+        </w:rPr>
+        <w:t>Map Unit Summary Report Part 1 - Background.Docx</w:t>
+      </w:r>
+    </w:fldSimple>
   </w:p>
   <w:p>
     <w:pPr>
@@ -5658,22 +5033,11 @@
         <w:tab w:val="clear" w:pos="9360"/>
         <w:tab w:val="right" w:pos="10080"/>
       </w:tabs>
-      <w:pPrChange w:id="81" w:author="Wood, Jennifer - NRCS, Davis, CA" w:date="2016-07-18T12:13:00Z">
-        <w:pPr>
-          <w:pStyle w:val="Header"/>
-        </w:pPr>
-      </w:pPrChange>
     </w:pPr>
-    <w:ins w:id="82" w:author="Wood, Jennifer - NRCS, Davis, CA" w:date="2016-07-18T12:13:00Z">
-      <w:r>
-        <w:tab/>
-      </w:r>
-    </w:ins>
-    <w:ins w:id="83" w:author="Wood, Jennifer - NRCS, Davis, CA" w:date="2016-07-19T13:13:00Z">
-      <w:r>
-        <w:t>7/19/2016</w:t>
-      </w:r>
-    </w:ins>
+    <w:r>
+      <w:tab/>
+      <w:t>7/19/2016</w:t>
+    </w:r>
   </w:p>
 </w:hdr>
 </file>
@@ -7634,7 +6998,7 @@
 </file>
 
 <file path=customXml/itemProps1.xml><?xml version="1.0" encoding="utf-8"?>
-<ds:datastoreItem xmlns:ds="http://schemas.openxmlformats.org/officeDocument/2006/customXml" ds:itemID="{F02E08E0-8316-4554-AAA5-E5F58C9373F3}">
+<ds:datastoreItem xmlns:ds="http://schemas.openxmlformats.org/officeDocument/2006/customXml" ds:itemID="{B38365FD-19B4-4603-96E8-69916BB71402}">
   <ds:schemaRefs>
     <ds:schemaRef ds:uri="http://schemas.openxmlformats.org/officeDocument/2006/bibliography"/>
   </ds:schemaRefs>

</xml_diff>